<commit_message>
Lab11 v1.0 RELEASE (with graphics and all shit)
</commit_message>
<xml_diff>
--- a/KMZI_Lab11/Отчет КМЗИ 11.docx
+++ b/KMZI_Lab11/Отчет КМЗИ 11.docx
@@ -32,7 +32,7 @@
         <w:rPr>
           <w:rFonts w:eastAsia="Times New Roman"/>
           <w:szCs w:val="24"/>
-          <w:lang w:val="ru-RU" w:eastAsia="ru-RU"/>
+          <w:lang w:val="en-US" w:eastAsia="ru-RU"/>
         </w:rPr>
       </w:pPr>
       <w:r>
@@ -72,7 +72,7 @@
           <w:szCs w:val="48"/>
           <w:lang w:val="ru-RU" w:eastAsia="ru-RU"/>
         </w:rPr>
-        <w:t xml:space="preserve"> ассиметричных</w:t>
+        <w:t xml:space="preserve"> </w:t>
       </w:r>
       <w:r>
         <w:rPr>
@@ -81,25 +81,7 @@
           <w:szCs w:val="48"/>
           <w:lang w:val="ru-RU" w:eastAsia="ru-RU"/>
         </w:rPr>
-        <w:t xml:space="preserve"> шифров</w:t>
-      </w:r>
-      <w:r>
-        <w:rPr>
-          <w:rFonts w:eastAsia="Times New Roman"/>
-          <w:sz w:val="48"/>
-          <w:szCs w:val="48"/>
-          <w:lang w:val="en-US" w:eastAsia="ru-RU"/>
-        </w:rPr>
-        <w:t xml:space="preserve"> </w:t>
-      </w:r>
-      <w:r>
-        <w:rPr>
-          <w:rFonts w:eastAsia="Times New Roman"/>
-          <w:sz w:val="48"/>
-          <w:szCs w:val="48"/>
-          <w:lang w:val="en-US" w:eastAsia="ru-RU"/>
-        </w:rPr>
-        <w:t>RSA и Эль-Гамаля</w:t>
+        <w:t>криптографических хеш-функций</w:t>
       </w:r>
     </w:p>
     <w:p>
@@ -237,9 +219,9 @@
       </w:r>
       <w:r>
         <w:rPr>
-          <w:lang w:val="en-US" w:eastAsia="ru-RU"/>
-        </w:rPr>
-        <w:t>RSA</w:t>
+          <w:lang w:val="ru-RU" w:eastAsia="ru-RU"/>
+        </w:rPr>
+        <w:t>хеширования</w:t>
       </w:r>
     </w:p>
     <w:p>
@@ -253,236 +235,167 @@
         <w:rPr>
           <w:lang w:eastAsia="ru-RU"/>
         </w:rPr>
-        <w:t xml:space="preserve">Для генерации двух ключей: тайного и открытого (а по сути – двух взаимосвязанных частей одного ключа, т. е. ключа, принадлежащего одному физическому лицу (или группе лиц), либо одному юридическому лицу), используются два больших случайных простых числа </w:t>
+        <w:t xml:space="preserve">Базовые алгоритмы обоих рассматриваемых семейств (MD и SHA) условно можно разделить на 5 стадий: </w:t>
+      </w:r>
+    </w:p>
+    <w:p>
+      <w:pPr>
+        <w:pStyle w:val="a9"/>
+        <w:numPr>
+          <w:ilvl w:val="0"/>
+          <w:numId w:val="23"/>
+        </w:numPr>
+        <w:spacing w:after="0"/>
+        <w:ind w:left="1134"/>
+        <w:rPr>
+          <w:lang w:eastAsia="ru-RU"/>
+        </w:rPr>
+      </w:pPr>
+      <w:r>
+        <w:rPr>
+          <w:lang w:eastAsia="ru-RU"/>
+        </w:rPr>
+        <w:t xml:space="preserve">расширение входного сообщения; </w:t>
+      </w:r>
+    </w:p>
+    <w:p>
+      <w:pPr>
+        <w:pStyle w:val="a9"/>
+        <w:numPr>
+          <w:ilvl w:val="0"/>
+          <w:numId w:val="23"/>
+        </w:numPr>
+        <w:spacing w:after="0"/>
+        <w:ind w:left="1134"/>
+        <w:rPr>
+          <w:lang w:eastAsia="ru-RU"/>
+        </w:rPr>
+      </w:pPr>
+      <w:r>
+        <w:rPr>
+          <w:lang w:eastAsia="ru-RU"/>
+        </w:rPr>
+        <w:t xml:space="preserve">разбивка расширенного сообщения на блоки; </w:t>
+      </w:r>
+    </w:p>
+    <w:p>
+      <w:pPr>
+        <w:pStyle w:val="a9"/>
+        <w:numPr>
+          <w:ilvl w:val="0"/>
+          <w:numId w:val="23"/>
+        </w:numPr>
+        <w:spacing w:after="0"/>
+        <w:ind w:left="1134"/>
+        <w:rPr>
+          <w:lang w:eastAsia="ru-RU"/>
+        </w:rPr>
+      </w:pPr>
+      <w:r>
+        <w:rPr>
+          <w:lang w:eastAsia="ru-RU"/>
+        </w:rPr>
+        <w:t xml:space="preserve">инициализация начальных констант; </w:t>
+      </w:r>
+    </w:p>
+    <w:p>
+      <w:pPr>
+        <w:pStyle w:val="a9"/>
+        <w:numPr>
+          <w:ilvl w:val="0"/>
+          <w:numId w:val="23"/>
+        </w:numPr>
+        <w:spacing w:after="0"/>
+        <w:ind w:left="1134"/>
+        <w:rPr>
+          <w:lang w:eastAsia="ru-RU"/>
+        </w:rPr>
+      </w:pPr>
+      <w:r>
+        <w:rPr>
+          <w:lang w:eastAsia="ru-RU"/>
+        </w:rPr>
+        <w:t xml:space="preserve">обработка сообщения поблочно; </w:t>
+      </w:r>
+    </w:p>
+    <w:p>
+      <w:pPr>
+        <w:pStyle w:val="a9"/>
+        <w:numPr>
+          <w:ilvl w:val="0"/>
+          <w:numId w:val="23"/>
+        </w:numPr>
+        <w:spacing w:after="0"/>
+        <w:ind w:left="1134"/>
+        <w:rPr>
+          <w:lang w:val="ru-RU" w:eastAsia="ru-RU"/>
+        </w:rPr>
+      </w:pPr>
+      <w:r>
+        <w:rPr>
+          <w:lang w:eastAsia="ru-RU"/>
+        </w:rPr>
+        <w:t>вывод результата</w:t>
+      </w:r>
+      <w:r>
+        <w:rPr>
+          <w:lang w:val="ru-RU" w:eastAsia="ru-RU"/>
+        </w:rPr>
+        <w:t>.</w:t>
+      </w:r>
+    </w:p>
+    <w:p>
+      <w:pPr>
+        <w:spacing w:after="0"/>
+        <w:rPr>
+          <w:lang w:eastAsia="ru-RU"/>
+        </w:rPr>
+      </w:pPr>
+      <w:r>
+        <w:rPr>
+          <w:lang w:eastAsia="ru-RU"/>
+        </w:rPr>
+        <w:t xml:space="preserve">Входное сообщение «дополняется» (расширяется) так, чтобы его длина (в битах) была конгруэнтной к 448 по модулю 512. Это значит, что сообщение начальной длиной </w:t>
       </w:r>
       <w:r>
         <w:rPr>
           <w:i/>
           <w:lang w:eastAsia="ru-RU"/>
         </w:rPr>
-        <w:t>p</w:t>
+        <w:t>L</w:t>
       </w:r>
       <w:r>
         <w:rPr>
           <w:lang w:eastAsia="ru-RU"/>
         </w:rPr>
-        <w:t xml:space="preserve"> и </w:t>
+        <w:t xml:space="preserve"> битов расширяется так, что остаются незаполненными всего лишь 64 бита, чтобы итоговая длина </w:t>
       </w:r>
       <w:r>
         <w:rPr>
           <w:i/>
           <w:lang w:eastAsia="ru-RU"/>
         </w:rPr>
-        <w:t>q</w:t>
+        <w:t>L</w:t>
       </w:r>
       <w:r>
         <w:rPr>
           <w:lang w:eastAsia="ru-RU"/>
         </w:rPr>
-        <w:t xml:space="preserve">. Для максимальной большей криптостойкости нужно выбирать </w:t>
-      </w:r>
-      <w:r>
-        <w:rPr>
-          <w:i/>
-          <w:lang w:eastAsia="ru-RU"/>
-        </w:rPr>
-        <w:t>p</w:t>
-      </w:r>
-      <w:r>
-        <w:rPr>
-          <w:lang w:eastAsia="ru-RU"/>
-        </w:rPr>
-        <w:t xml:space="preserve"> и </w:t>
-      </w:r>
-      <w:r>
-        <w:rPr>
-          <w:i/>
-          <w:lang w:eastAsia="ru-RU"/>
-        </w:rPr>
-        <w:t>q</w:t>
-      </w:r>
-      <w:r>
-        <w:rPr>
-          <w:lang w:eastAsia="ru-RU"/>
-        </w:rPr>
-        <w:t xml:space="preserve"> равной длины. Рассчитывается произведение: </w:t>
-      </w:r>
-      <w:r>
-        <w:rPr>
-          <w:i/>
-          <w:lang w:eastAsia="ru-RU"/>
-        </w:rPr>
-        <w:t>n</w:t>
-      </w:r>
-      <w:r>
-        <w:rPr>
-          <w:lang w:eastAsia="ru-RU"/>
-        </w:rPr>
-        <w:t xml:space="preserve"> = </w:t>
-      </w:r>
-      <w:r>
-        <w:rPr>
-          <w:i/>
-          <w:lang w:eastAsia="ru-RU"/>
-        </w:rPr>
-        <w:t>p</w:t>
-      </w:r>
-      <w:r>
-        <w:rPr>
-          <w:i/>
-          <w:lang w:eastAsia="ru-RU"/>
-        </w:rPr>
-        <w:t>q</w:t>
-      </w:r>
-      <w:r>
-        <w:rPr>
-          <w:lang w:eastAsia="ru-RU"/>
-        </w:rPr>
-        <w:t xml:space="preserve">. Это есть один из трех компонент ключа, состоящего из чисел </w:t>
-      </w:r>
-      <w:r>
-        <w:rPr>
-          <w:i/>
-          <w:lang w:eastAsia="ru-RU"/>
-        </w:rPr>
-        <w:t>n</w:t>
-      </w:r>
-      <w:r>
-        <w:rPr>
-          <w:lang w:eastAsia="ru-RU"/>
-        </w:rPr>
-        <w:t xml:space="preserve">, </w:t>
-      </w:r>
-      <w:r>
-        <w:rPr>
-          <w:i/>
-          <w:lang w:eastAsia="ru-RU"/>
-        </w:rPr>
-        <w:t>e</w:t>
-      </w:r>
-      <w:r>
-        <w:rPr>
-          <w:lang w:eastAsia="ru-RU"/>
-        </w:rPr>
-        <w:t xml:space="preserve">, </w:t>
-      </w:r>
-      <w:r>
-        <w:rPr>
-          <w:i/>
-          <w:lang w:eastAsia="ru-RU"/>
-        </w:rPr>
-        <w:t>d</w:t>
-      </w:r>
-      <w:r>
-        <w:rPr>
-          <w:lang w:eastAsia="ru-RU"/>
-        </w:rPr>
-        <w:t xml:space="preserve">. </w:t>
+        <w:t xml:space="preserve">' была кратной 512. В указанные 64 бита записывается двоичная длина. Расширение происходит всегда, даже если длина сообщения уже соответствует 448, по модулю 512. </w:t>
       </w:r>
     </w:p>
     <w:p>
       <w:pPr>
         <w:spacing w:after="0"/>
+      </w:pPr>
+      <w:r>
         <w:rPr>
           <w:lang w:eastAsia="ru-RU"/>
         </w:rPr>
-      </w:pPr>
-      <w:r>
-        <w:rPr>
-          <w:lang w:eastAsia="ru-RU"/>
-        </w:rPr>
-        <w:t xml:space="preserve">Затем случайным образом выбирается второй компонент ключа (открытый ключ или ключ зашифрования, </w:t>
-      </w:r>
-      <w:r>
-        <w:rPr>
-          <w:i/>
-          <w:lang w:eastAsia="ru-RU"/>
-        </w:rPr>
-        <w:t>e</w:t>
-      </w:r>
-      <w:r>
-        <w:rPr>
-          <w:lang w:eastAsia="ru-RU"/>
-        </w:rPr>
-        <w:t xml:space="preserve">, такой что </w:t>
-      </w:r>
-      <w:r>
-        <w:rPr>
-          <w:i/>
-          <w:lang w:eastAsia="ru-RU"/>
-        </w:rPr>
-        <w:t>e</w:t>
-      </w:r>
-      <w:r>
-        <w:rPr>
-          <w:lang w:eastAsia="ru-RU"/>
-        </w:rPr>
-        <w:t xml:space="preserve"> и (</w:t>
-      </w:r>
-      <w:r>
-        <w:rPr>
-          <w:i/>
-          <w:lang w:eastAsia="ru-RU"/>
-        </w:rPr>
-        <w:t>p</w:t>
-      </w:r>
-      <w:r>
-        <w:rPr>
-          <w:lang w:eastAsia="ru-RU"/>
-        </w:rPr>
-        <w:t xml:space="preserve"> – 1)(</w:t>
-      </w:r>
-      <w:r>
-        <w:rPr>
-          <w:i/>
-          <w:lang w:eastAsia="ru-RU"/>
-        </w:rPr>
-        <w:t>q</w:t>
-      </w:r>
-      <w:r>
-        <w:rPr>
-          <w:lang w:eastAsia="ru-RU"/>
-        </w:rPr>
-        <w:t xml:space="preserve"> – 1) являются взаимно простыми числами; вспомним, что (</w:t>
-      </w:r>
-      <w:r>
-        <w:rPr>
-          <w:i/>
-          <w:lang w:eastAsia="ru-RU"/>
-        </w:rPr>
-        <w:t>p</w:t>
-      </w:r>
-      <w:r>
-        <w:rPr>
-          <w:lang w:eastAsia="ru-RU"/>
-        </w:rPr>
-        <w:t xml:space="preserve"> – 1)(</w:t>
-      </w:r>
-      <w:r>
-        <w:rPr>
-          <w:i/>
-          <w:lang w:eastAsia="ru-RU"/>
-        </w:rPr>
-        <w:t>q</w:t>
-      </w:r>
-      <w:r>
-        <w:rPr>
-          <w:lang w:eastAsia="ru-RU"/>
-        </w:rPr>
-        <w:t xml:space="preserve"> – 1) = φ(</w:t>
-      </w:r>
-      <w:r>
-        <w:rPr>
-          <w:i/>
-          <w:lang w:eastAsia="ru-RU"/>
-        </w:rPr>
-        <w:t>n</w:t>
-      </w:r>
-      <w:r>
-        <w:rPr>
-          <w:lang w:eastAsia="ru-RU"/>
-        </w:rPr>
-        <w:t>) – функция Эйлера).</w:t>
+        <w:t>Эта операция выполняется следующим образом: один бит «1» добавляется к сообщению, а затем добавляются биты «0», так что длина в битах дополненного сообщения стала конгруэнтной 448 по модулю 512. Добавляется не менее одного бита, но не более 448 битов.</w:t>
+      </w:r>
+      <w:r>
+        <w:t xml:space="preserve"> </w:t>
       </w:r>
     </w:p>
     <w:p>
@@ -493,32 +406,66 @@
         </w:rPr>
       </w:pPr>
       <w:r>
+        <w:t>Основой рассматриваемых базовых алгоритмов является модуль, состоящий из циклических преобразований каждого 512-битного блока, который делится на подблоки длиной 32 либо 6</w:t>
+      </w:r>
+      <w:r>
+        <w:rPr>
+          <w:lang w:val="ru-RU"/>
+        </w:rPr>
+        <w:t xml:space="preserve">4 бита. </w:t>
+      </w:r>
+      <w:r>
         <w:rPr>
           <w:lang w:eastAsia="ru-RU"/>
         </w:rPr>
-        <w:t xml:space="preserve">Наконец, расширенный алгоритм Евклида используется для вычисления третьего компонента ключа: ключа расшифрования </w:t>
-      </w:r>
-      <w:r>
-        <w:rPr>
-          <w:i/>
+        <w:t>При длине подблока в 16 битов каждый 512-битный блок должен</w:t>
+      </w:r>
+      <w:r>
+        <w:rPr>
+          <w:lang w:val="ru-RU" w:eastAsia="ru-RU"/>
+        </w:rPr>
+        <w:t xml:space="preserve"> </w:t>
+      </w:r>
+      <w:r>
+        <w:rPr>
           <w:lang w:eastAsia="ru-RU"/>
         </w:rPr>
-        <w:t>d</w:t>
-      </w:r>
-      <w:r>
-        <w:rPr>
-          <w:lang w:eastAsia="ru-RU"/>
-        </w:rPr>
-        <w:t xml:space="preserve"> такого, что выполняется условие:</w:t>
+        <w:t>состоять из 32 подблоков.</w:t>
       </w:r>
     </w:p>
     <w:p>
       <w:pPr>
-        <w:spacing w:after="80"/>
+        <w:spacing w:after="0"/>
+        <w:rPr>
+          <w:lang w:val="ru-RU" w:eastAsia="ru-RU"/>
+        </w:rPr>
+      </w:pPr>
+      <w:r>
+        <w:rPr>
+          <w:lang w:val="ru-RU" w:eastAsia="ru-RU"/>
+        </w:rPr>
+        <w:t xml:space="preserve">Код функции для вычисления хеша на основе алгоритма </w:t>
+      </w:r>
+      <w:r>
+        <w:rPr>
+          <w:lang w:val="en-US" w:eastAsia="ru-RU"/>
+        </w:rPr>
+        <w:t>SHA-1</w:t>
+      </w:r>
+      <w:r>
+        <w:rPr>
+          <w:lang w:val="ru-RU" w:eastAsia="ru-RU"/>
+        </w:rPr>
+        <w:t xml:space="preserve"> представлен на рисунке 1.1.</w:t>
+      </w:r>
+    </w:p>
+    <w:p>
+      <w:pPr>
+        <w:spacing w:before="280" w:after="280"/>
         <w:ind w:firstLine="0"/>
         <w:jc w:val="center"/>
         <w:rPr>
-          <w:lang w:val="en-US" w:eastAsia="ru-RU"/>
+          <w:lang w:val="ru-RU" w:eastAsia="ru-RU"/>
         </w:rPr>
       </w:pPr>
       <w:r>
@@ -526,10 +473,10 @@
           <w:noProof/>
         </w:rPr>
         <w:drawing>
-          <wp:inline distT="0" distB="0" distL="0" distR="0" wp14:anchorId="5132006C" wp14:editId="4FCAFC3E">
-            <wp:extent cx="4433208" cy="322717"/>
-            <wp:effectExtent l="0" t="0" r="5715" b="1270"/>
-            <wp:docPr id="2" name="Рисунок 2"/>
+          <wp:inline distT="0" distB="0" distL="0" distR="0" wp14:anchorId="04B825F9" wp14:editId="51C5C41C">
+            <wp:extent cx="5667046" cy="2060248"/>
+            <wp:effectExtent l="19050" t="19050" r="10160" b="16510"/>
+            <wp:docPr id="1" name="Рисунок 1"/>
             <wp:cNvGraphicFramePr>
               <a:graphicFrameLocks xmlns:a="http://schemas.openxmlformats.org/drawingml/2006/main" noChangeAspect="1"/>
             </wp:cNvGraphicFramePr>
@@ -549,11 +496,16 @@
                   <pic:spPr>
                     <a:xfrm>
                       <a:off x="0" y="0"/>
-                      <a:ext cx="4592228" cy="334293"/>
+                      <a:ext cx="5697179" cy="2071203"/>
                     </a:xfrm>
                     <a:prstGeom prst="rect">
                       <a:avLst/>
                     </a:prstGeom>
+                    <a:ln w="12700">
+                      <a:solidFill>
+                        <a:schemeClr val="tx1"/>
+                      </a:solidFill>
+                    </a:ln>
                   </pic:spPr>
                 </pic:pic>
               </a:graphicData>
@@ -564,68 +516,24 @@
     </w:p>
     <w:p>
       <w:pPr>
-        <w:spacing w:after="0"/>
-        <w:rPr>
-          <w:lang w:eastAsia="ru-RU"/>
-        </w:rPr>
-      </w:pPr>
-      <w:r>
-        <w:rPr>
-          <w:lang w:eastAsia="ru-RU"/>
-        </w:rPr>
-        <w:t>Таким образом, сформирован ключ, состоящий из трех чисел, которые в свою очередь образуют две вышеупомянутые взаимосвязанные части: открытый (публичный) ключ (</w:t>
-      </w:r>
-      <w:r>
-        <w:rPr>
-          <w:i/>
-          <w:lang w:eastAsia="ru-RU"/>
-        </w:rPr>
-        <w:t>e</w:t>
-      </w:r>
-      <w:r>
-        <w:rPr>
-          <w:lang w:eastAsia="ru-RU"/>
-        </w:rPr>
-        <w:t xml:space="preserve">, </w:t>
-      </w:r>
-      <w:r>
-        <w:rPr>
-          <w:i/>
-          <w:lang w:eastAsia="ru-RU"/>
-        </w:rPr>
-        <w:t>n</w:t>
-      </w:r>
-      <w:r>
-        <w:rPr>
-          <w:lang w:eastAsia="ru-RU"/>
-        </w:rPr>
-        <w:t>) и тайный ключ (</w:t>
-      </w:r>
-      <w:r>
-        <w:rPr>
-          <w:i/>
-          <w:lang w:eastAsia="ru-RU"/>
-        </w:rPr>
-        <w:t>d</w:t>
-      </w:r>
-      <w:r>
-        <w:rPr>
-          <w:lang w:eastAsia="ru-RU"/>
-        </w:rPr>
-        <w:t xml:space="preserve">, </w:t>
-      </w:r>
-      <w:r>
-        <w:rPr>
-          <w:i/>
-          <w:lang w:eastAsia="ru-RU"/>
-        </w:rPr>
-        <w:t>n</w:t>
-      </w:r>
-      <w:r>
-        <w:rPr>
-          <w:lang w:eastAsia="ru-RU"/>
-        </w:rPr>
-        <w:t>; на самом деле, как видим, тайным здесь является лишь первое из пары чисел).</w:t>
+        <w:spacing w:before="280" w:after="280"/>
+        <w:ind w:firstLine="0"/>
+        <w:jc w:val="center"/>
+        <w:rPr>
+          <w:lang w:val="en-US" w:eastAsia="ru-RU"/>
+        </w:rPr>
+      </w:pPr>
+      <w:r>
+        <w:rPr>
+          <w:lang w:val="ru-RU" w:eastAsia="ru-RU"/>
+        </w:rPr>
+        <w:t xml:space="preserve">Рисунок 1.1 – Код функции вычисления хеша на основе алгоритма </w:t>
+      </w:r>
+      <w:r>
+        <w:rPr>
+          <w:lang w:val="en-US" w:eastAsia="ru-RU"/>
+        </w:rPr>
+        <w:t>SHA-1</w:t>
       </w:r>
     </w:p>
     <w:p>
@@ -637,205 +545,54 @@
       </w:pPr>
       <w:r>
         <w:rPr>
-          <w:lang w:eastAsia="ru-RU"/>
-        </w:rPr>
-        <w:t xml:space="preserve">Для зашифрования/расшифрования используется ключ получателя: отправитель шифрует сообщение открытым ключом, а </w:t>
-      </w:r>
-      <w:r>
-        <w:rPr>
-          <w:lang w:val="ru-RU" w:eastAsia="ru-RU"/>
-        </w:rPr>
-        <w:t xml:space="preserve">получатель </w:t>
-      </w:r>
-      <w:r>
-        <w:rPr>
-          <w:lang w:eastAsia="ru-RU"/>
-        </w:rPr>
-        <w:t>расшифровывает шифртекст своим тайным ключом</w:t>
-      </w:r>
-      <w:r>
-        <w:rPr>
-          <w:lang w:val="ru-RU" w:eastAsia="ru-RU"/>
-        </w:rPr>
-        <w:t>.</w:t>
+          <w:lang w:val="ru-RU" w:eastAsia="ru-RU"/>
+        </w:rPr>
+        <w:t xml:space="preserve">Аналогично, код функции для </w:t>
+      </w:r>
+      <w:r>
+        <w:rPr>
+          <w:lang w:val="ru-RU" w:eastAsia="ru-RU"/>
+        </w:rPr>
+        <w:t>вычисления хеша на основе алгоритма</w:t>
+      </w:r>
+      <w:r>
+        <w:rPr>
+          <w:lang w:val="ru-RU" w:eastAsia="ru-RU"/>
+        </w:rPr>
+        <w:t xml:space="preserve"> </w:t>
+      </w:r>
+      <w:r>
+        <w:rPr>
+          <w:lang w:val="en-US" w:eastAsia="ru-RU"/>
+        </w:rPr>
+        <w:t xml:space="preserve">MD5 </w:t>
+      </w:r>
+      <w:r>
+        <w:rPr>
+          <w:lang w:val="ru-RU" w:eastAsia="ru-RU"/>
+        </w:rPr>
+        <w:t>представлен на рисунке 1.2.</w:t>
       </w:r>
     </w:p>
     <w:p>
       <w:pPr>
-        <w:pStyle w:val="1"/>
-        <w:numPr>
-          <w:ilvl w:val="0"/>
-          <w:numId w:val="13"/>
-        </w:numPr>
-        <w:ind w:left="0" w:firstLine="709"/>
-        <w:rPr>
-          <w:lang w:val="en-US" w:eastAsia="ru-RU"/>
-        </w:rPr>
-      </w:pPr>
-      <w:r>
-        <w:rPr>
-          <w:lang w:val="ru-RU" w:eastAsia="ru-RU"/>
-        </w:rPr>
-        <w:t xml:space="preserve">Зашифрование алгоритмом </w:t>
-      </w:r>
-      <w:r>
-        <w:rPr>
-          <w:lang w:val="en-US" w:eastAsia="ru-RU"/>
-        </w:rPr>
-        <w:t>RSA</w:t>
-      </w:r>
-    </w:p>
-    <w:p>
-      <w:pPr>
-        <w:spacing w:after="0"/>
-        <w:rPr>
-          <w:lang w:eastAsia="ru-RU"/>
-        </w:rPr>
-      </w:pPr>
-      <w:r>
-        <w:rPr>
-          <w:lang w:eastAsia="ru-RU"/>
-        </w:rPr>
-        <w:t xml:space="preserve">Если шифруется сообщение </w:t>
-      </w:r>
-      <w:r>
-        <w:rPr>
-          <w:i/>
-          <w:iCs/>
-          <w:lang w:eastAsia="ru-RU"/>
-        </w:rPr>
-        <w:t>М</w:t>
-      </w:r>
-      <w:r>
-        <w:rPr>
-          <w:lang w:eastAsia="ru-RU"/>
-        </w:rPr>
-        <w:t xml:space="preserve">, состоящее из r блоков: </w:t>
-      </w:r>
-      <w:r>
-        <w:rPr>
-          <w:i/>
-          <w:iCs/>
-          <w:lang w:eastAsia="ru-RU"/>
-        </w:rPr>
-        <w:t>m</w:t>
-      </w:r>
-      <w:r>
-        <w:rPr>
-          <w:i/>
-          <w:iCs/>
-          <w:vertAlign w:val="subscript"/>
-          <w:lang w:eastAsia="ru-RU"/>
-        </w:rPr>
-        <w:t>1</w:t>
-      </w:r>
-      <w:r>
-        <w:rPr>
-          <w:lang w:eastAsia="ru-RU"/>
-        </w:rPr>
-        <w:t>,</w:t>
-      </w:r>
-      <w:r>
-        <w:rPr>
-          <w:i/>
-          <w:iCs/>
-          <w:lang w:eastAsia="ru-RU"/>
-        </w:rPr>
-        <w:t xml:space="preserve"> m</w:t>
-      </w:r>
-      <w:r>
-        <w:rPr>
-          <w:i/>
-          <w:iCs/>
-          <w:vertAlign w:val="subscript"/>
-          <w:lang w:eastAsia="ru-RU"/>
-        </w:rPr>
-        <w:t>2</w:t>
-      </w:r>
-      <w:r>
-        <w:rPr>
-          <w:lang w:eastAsia="ru-RU"/>
-        </w:rPr>
-        <w:t xml:space="preserve">, …, </w:t>
-      </w:r>
-      <w:r>
-        <w:rPr>
-          <w:i/>
-          <w:iCs/>
-          <w:lang w:eastAsia="ru-RU"/>
-        </w:rPr>
-        <w:t>m</w:t>
-      </w:r>
-      <w:r>
-        <w:rPr>
-          <w:i/>
-          <w:iCs/>
-          <w:vertAlign w:val="subscript"/>
-          <w:lang w:eastAsia="ru-RU"/>
-        </w:rPr>
-        <w:t>i</w:t>
-      </w:r>
-      <w:r>
-        <w:rPr>
-          <w:lang w:eastAsia="ru-RU"/>
-        </w:rPr>
-        <w:t xml:space="preserve">, …, </w:t>
-      </w:r>
-      <w:r>
-        <w:rPr>
-          <w:i/>
-          <w:iCs/>
-          <w:lang w:eastAsia="ru-RU"/>
-        </w:rPr>
-        <w:t>m</w:t>
-      </w:r>
-      <w:r>
-        <w:rPr>
-          <w:i/>
-          <w:iCs/>
-          <w:vertAlign w:val="subscript"/>
-          <w:lang w:eastAsia="ru-RU"/>
-        </w:rPr>
-        <w:t>r</w:t>
-      </w:r>
-      <w:r>
-        <w:rPr>
-          <w:lang w:eastAsia="ru-RU"/>
-        </w:rPr>
-        <w:t xml:space="preserve">, то шифртекст </w:t>
-      </w:r>
-      <w:r>
-        <w:rPr>
-          <w:i/>
-          <w:iCs/>
-          <w:lang w:eastAsia="ru-RU"/>
-        </w:rPr>
-        <w:t>С</w:t>
-      </w:r>
-      <w:r>
-        <w:rPr>
-          <w:lang w:eastAsia="ru-RU"/>
-        </w:rPr>
-        <w:t xml:space="preserve"> будет состоять из такого же числа блоков, представляемых числами:</w:t>
-      </w:r>
-    </w:p>
-    <w:p>
-      <w:pPr>
+        <w:spacing w:before="280" w:after="280"/>
         <w:ind w:firstLine="0"/>
         <w:jc w:val="center"/>
         <w:rPr>
+          <w:lang w:val="ru-RU" w:eastAsia="ru-RU"/>
+        </w:rPr>
+      </w:pPr>
+      <w:r>
+        <w:rPr>
           <w:noProof/>
         </w:rPr>
-      </w:pPr>
-      <w:r>
-        <w:rPr>
-          <w:noProof/>
-        </w:rPr>
+        <w:lastRenderedPageBreak/>
         <w:drawing>
-          <wp:inline distT="0" distB="0" distL="0" distR="0" wp14:anchorId="05A0E00E" wp14:editId="2AB8A8B0">
-            <wp:extent cx="4539343" cy="299388"/>
-            <wp:effectExtent l="0" t="0" r="0" b="5715"/>
-            <wp:docPr id="4" name="Рисунок 4"/>
+          <wp:inline distT="0" distB="0" distL="0" distR="0" wp14:anchorId="156C73C9" wp14:editId="619EF289">
+            <wp:extent cx="5677556" cy="2037973"/>
+            <wp:effectExtent l="19050" t="19050" r="18415" b="19685"/>
+            <wp:docPr id="8" name="Рисунок 8"/>
             <wp:cNvGraphicFramePr>
               <a:graphicFrameLocks xmlns:a="http://schemas.openxmlformats.org/drawingml/2006/main" noChangeAspect="1"/>
             </wp:cNvGraphicFramePr>
@@ -855,11 +612,16 @@
                   <pic:spPr>
                     <a:xfrm>
                       <a:off x="0" y="0"/>
-                      <a:ext cx="4837094" cy="319026"/>
+                      <a:ext cx="5711537" cy="2050171"/>
                     </a:xfrm>
                     <a:prstGeom prst="rect">
                       <a:avLst/>
                     </a:prstGeom>
+                    <a:ln w="12700">
+                      <a:solidFill>
+                        <a:schemeClr val="tx1"/>
+                      </a:solidFill>
+                    </a:ln>
                   </pic:spPr>
                 </pic:pic>
               </a:graphicData>
@@ -870,25 +632,6 @@
     </w:p>
     <w:p>
       <w:pPr>
-        <w:rPr>
-          <w:lang w:val="ru-RU" w:eastAsia="ru-RU"/>
-        </w:rPr>
-      </w:pPr>
-      <w:r>
-        <w:rPr>
-          <w:lang w:val="ru-RU" w:eastAsia="ru-RU"/>
-        </w:rPr>
-        <w:t xml:space="preserve">Для зашифрования используется следующий метод, представленный на рисунке </w:t>
-      </w:r>
-      <w:r>
-        <w:rPr>
-          <w:lang w:val="ru-RU" w:eastAsia="ru-RU"/>
-        </w:rPr>
-        <w:t>1.1.</w:t>
-      </w:r>
-    </w:p>
-    <w:p>
-      <w:pPr>
         <w:spacing w:before="280" w:after="280"/>
         <w:ind w:firstLine="0"/>
         <w:jc w:val="center"/>
@@ -898,13 +641,104 @@
       </w:pPr>
       <w:r>
         <w:rPr>
+          <w:lang w:val="ru-RU" w:eastAsia="ru-RU"/>
+        </w:rPr>
+        <w:t>Рисунок 1.</w:t>
+      </w:r>
+      <w:r>
+        <w:rPr>
+          <w:lang w:val="ru-RU" w:eastAsia="ru-RU"/>
+        </w:rPr>
+        <w:t>2</w:t>
+      </w:r>
+      <w:r>
+        <w:rPr>
+          <w:lang w:val="ru-RU" w:eastAsia="ru-RU"/>
+        </w:rPr>
+        <w:t xml:space="preserve"> – Код функции вычисления хеша на основе алгоритма </w:t>
+      </w:r>
+      <w:r>
+        <w:rPr>
+          <w:lang w:val="en-US" w:eastAsia="ru-RU"/>
+        </w:rPr>
+        <w:t>MD5</w:t>
+      </w:r>
+    </w:p>
+    <w:p>
+      <w:pPr>
+        <w:pStyle w:val="1"/>
+        <w:numPr>
+          <w:ilvl w:val="0"/>
+          <w:numId w:val="12"/>
+        </w:numPr>
+        <w:ind w:left="0" w:firstLine="709"/>
+        <w:rPr>
+          <w:lang w:val="ru-RU" w:eastAsia="ru-RU"/>
+        </w:rPr>
+      </w:pPr>
+      <w:r>
+        <w:rPr>
+          <w:lang w:val="ru-RU" w:eastAsia="ru-RU"/>
+        </w:rPr>
+        <w:t>Время вычисления хеша</w:t>
+      </w:r>
+    </w:p>
+    <w:p>
+      <w:pPr>
+        <w:spacing w:after="0"/>
+        <w:rPr>
+          <w:lang w:val="ru-RU" w:eastAsia="ru-RU"/>
+        </w:rPr>
+      </w:pPr>
+      <w:r>
+        <w:rPr>
+          <w:lang w:val="ru-RU" w:eastAsia="ru-RU"/>
+        </w:rPr>
+        <w:t xml:space="preserve">Сравним время, с которым вычисляется хеш по алгоритмам </w:t>
+      </w:r>
+      <w:r>
+        <w:rPr>
+          <w:lang w:val="en-US" w:eastAsia="ru-RU"/>
+        </w:rPr>
+        <w:t xml:space="preserve">SHA-1 </w:t>
+      </w:r>
+      <w:r>
+        <w:rPr>
+          <w:lang w:val="ru-RU" w:eastAsia="ru-RU"/>
+        </w:rPr>
+        <w:t>и</w:t>
+      </w:r>
+      <w:r>
+        <w:rPr>
+          <w:lang w:val="en-US" w:eastAsia="ru-RU"/>
+        </w:rPr>
+        <w:t xml:space="preserve"> MD5.</w:t>
+      </w:r>
+      <w:r>
+        <w:rPr>
+          <w:lang w:val="ru-RU" w:eastAsia="ru-RU"/>
+        </w:rPr>
+        <w:t xml:space="preserve"> График сравнения представлен на рисунке 2.1.</w:t>
+      </w:r>
+    </w:p>
+    <w:p>
+      <w:pPr>
+        <w:spacing w:before="280" w:after="280"/>
+        <w:ind w:firstLine="0"/>
+        <w:jc w:val="center"/>
+        <w:rPr>
+          <w:lang w:val="ru-RU" w:eastAsia="ru-RU"/>
+        </w:rPr>
+      </w:pPr>
+      <w:r>
+        <w:rPr>
           <w:noProof/>
         </w:rPr>
         <w:drawing>
-          <wp:inline distT="0" distB="0" distL="0" distR="0" wp14:anchorId="005198A1" wp14:editId="5A9D8C0D">
-            <wp:extent cx="5301107" cy="1396251"/>
-            <wp:effectExtent l="19050" t="19050" r="13970" b="13970"/>
-            <wp:docPr id="5" name="Рисунок 5"/>
+          <wp:inline distT="0" distB="0" distL="0" distR="0" wp14:anchorId="3E651F3D" wp14:editId="4DF1C41E">
+            <wp:extent cx="5799147" cy="3499945"/>
+            <wp:effectExtent l="0" t="0" r="0" b="5715"/>
+            <wp:docPr id="11" name="Рисунок 11"/>
             <wp:cNvGraphicFramePr>
               <a:graphicFrameLocks xmlns:a="http://schemas.openxmlformats.org/drawingml/2006/main" noChangeAspect="1"/>
             </wp:cNvGraphicFramePr>
@@ -924,124 +758,7 @@
                   <pic:spPr>
                     <a:xfrm>
                       <a:off x="0" y="0"/>
-                      <a:ext cx="5327922" cy="1403314"/>
-                    </a:xfrm>
-                    <a:prstGeom prst="rect">
-                      <a:avLst/>
-                    </a:prstGeom>
-                    <a:ln w="12700">
-                      <a:solidFill>
-                        <a:schemeClr val="tx1"/>
-                      </a:solidFill>
-                    </a:ln>
-                  </pic:spPr>
-                </pic:pic>
-              </a:graphicData>
-            </a:graphic>
-          </wp:inline>
-        </w:drawing>
-      </w:r>
-    </w:p>
-    <w:p>
-      <w:pPr>
-        <w:spacing w:before="280" w:after="280"/>
-        <w:ind w:firstLine="0"/>
-        <w:jc w:val="center"/>
-        <w:rPr>
-          <w:lang w:val="ru-RU" w:eastAsia="ru-RU"/>
-        </w:rPr>
-      </w:pPr>
-      <w:r>
-        <w:rPr>
-          <w:lang w:val="ru-RU" w:eastAsia="ru-RU"/>
-        </w:rPr>
-        <w:t xml:space="preserve">Рисунок 1.1 – Функция зашифрования алгоритмом </w:t>
-      </w:r>
-      <w:r>
-        <w:rPr>
-          <w:lang w:val="en-US" w:eastAsia="ru-RU"/>
-        </w:rPr>
-        <w:t>RSA</w:t>
-      </w:r>
-    </w:p>
-    <w:p>
-      <w:pPr>
-        <w:pStyle w:val="1"/>
-        <w:numPr>
-          <w:ilvl w:val="0"/>
-          <w:numId w:val="13"/>
-        </w:numPr>
-        <w:ind w:left="0" w:firstLine="709"/>
-        <w:rPr>
-          <w:lang w:val="ru-RU" w:eastAsia="ru-RU"/>
-        </w:rPr>
-      </w:pPr>
-      <w:r>
-        <w:rPr>
-          <w:lang w:val="ru-RU" w:eastAsia="ru-RU"/>
-        </w:rPr>
-        <w:lastRenderedPageBreak/>
-        <w:t xml:space="preserve">Расшифрование алгоритмом </w:t>
-      </w:r>
-      <w:r>
-        <w:rPr>
-          <w:lang w:val="en-US" w:eastAsia="ru-RU"/>
-        </w:rPr>
-        <w:t>RSA</w:t>
-      </w:r>
-    </w:p>
-    <w:p>
-      <w:pPr>
-        <w:spacing w:after="0"/>
-        <w:rPr>
-          <w:lang w:eastAsia="ru-RU"/>
-        </w:rPr>
-      </w:pPr>
-      <w:r>
-        <w:rPr>
-          <w:lang w:eastAsia="ru-RU"/>
-        </w:rPr>
-        <w:t>Для расшифрования каждого зашифрованного блока производится вычисление вида:</w:t>
-      </w:r>
-    </w:p>
-    <w:p>
-      <w:pPr>
-        <w:spacing w:after="80"/>
-        <w:ind w:firstLine="0"/>
-        <w:jc w:val="center"/>
-        <w:rPr>
-          <w:lang w:eastAsia="ru-RU"/>
-        </w:rPr>
-      </w:pPr>
-      <w:r>
-        <w:rPr>
-          <w:noProof/>
-        </w:rPr>
-        <w:drawing>
-          <wp:inline distT="0" distB="0" distL="0" distR="0" wp14:anchorId="6005E19B" wp14:editId="54AFD739">
-            <wp:extent cx="5065776" cy="309199"/>
-            <wp:effectExtent l="0" t="0" r="0" b="0"/>
-            <wp:docPr id="1" name="Рисунок 1"/>
-            <wp:cNvGraphicFramePr>
-              <a:graphicFrameLocks xmlns:a="http://schemas.openxmlformats.org/drawingml/2006/main" noChangeAspect="1"/>
-            </wp:cNvGraphicFramePr>
-            <a:graphic xmlns:a="http://schemas.openxmlformats.org/drawingml/2006/main">
-              <a:graphicData uri="http://schemas.openxmlformats.org/drawingml/2006/picture">
-                <pic:pic xmlns:pic="http://schemas.openxmlformats.org/drawingml/2006/picture">
-                  <pic:nvPicPr>
-                    <pic:cNvPr id="1" name=""/>
-                    <pic:cNvPicPr/>
-                  </pic:nvPicPr>
-                  <pic:blipFill>
-                    <a:blip r:embed="rId11"/>
-                    <a:stretch>
-                      <a:fillRect/>
-                    </a:stretch>
-                  </pic:blipFill>
-                  <pic:spPr>
-                    <a:xfrm>
-                      <a:off x="0" y="0"/>
-                      <a:ext cx="5298259" cy="323389"/>
+                      <a:ext cx="5825108" cy="3515613"/>
                     </a:xfrm>
                     <a:prstGeom prst="rect">
                       <a:avLst/>
@@ -1056,22 +773,6 @@
     </w:p>
     <w:p>
       <w:pPr>
-        <w:spacing w:after="0"/>
-        <w:ind w:firstLine="0"/>
-        <w:jc w:val="center"/>
-        <w:rPr>
-          <w:lang w:val="ru-RU" w:eastAsia="ru-RU"/>
-        </w:rPr>
-      </w:pPr>
-      <w:r>
-        <w:rPr>
-          <w:lang w:val="ru-RU" w:eastAsia="ru-RU"/>
-        </w:rPr>
-        <w:t>Код функции для расшифрования представлен на рисунке 1.2.</w:t>
-      </w:r>
-    </w:p>
-    <w:p>
-      <w:pPr>
         <w:spacing w:before="280" w:after="280"/>
         <w:ind w:firstLine="0"/>
         <w:jc w:val="center"/>
@@ -1081,88 +782,103 @@
       </w:pPr>
       <w:r>
         <w:rPr>
-          <w:noProof/>
-        </w:rPr>
-        <w:drawing>
-          <wp:inline distT="0" distB="0" distL="0" distR="0" wp14:anchorId="20E45B7B" wp14:editId="54ECA704">
-            <wp:extent cx="5940425" cy="1630680"/>
-            <wp:effectExtent l="19050" t="19050" r="22225" b="26670"/>
-            <wp:docPr id="7" name="Рисунок 7"/>
-            <wp:cNvGraphicFramePr>
-              <a:graphicFrameLocks xmlns:a="http://schemas.openxmlformats.org/drawingml/2006/main" noChangeAspect="1"/>
-            </wp:cNvGraphicFramePr>
-            <a:graphic xmlns:a="http://schemas.openxmlformats.org/drawingml/2006/main">
-              <a:graphicData uri="http://schemas.openxmlformats.org/drawingml/2006/picture">
-                <pic:pic xmlns:pic="http://schemas.openxmlformats.org/drawingml/2006/picture">
-                  <pic:nvPicPr>
-                    <pic:cNvPr id="1" name=""/>
-                    <pic:cNvPicPr/>
-                  </pic:nvPicPr>
-                  <pic:blipFill>
-                    <a:blip r:embed="rId12"/>
-                    <a:stretch>
-                      <a:fillRect/>
-                    </a:stretch>
-                  </pic:blipFill>
-                  <pic:spPr>
-                    <a:xfrm>
-                      <a:off x="0" y="0"/>
-                      <a:ext cx="5940425" cy="1630680"/>
-                    </a:xfrm>
-                    <a:prstGeom prst="rect">
-                      <a:avLst/>
-                    </a:prstGeom>
-                    <a:ln w="12700">
-                      <a:solidFill>
-                        <a:schemeClr val="tx1"/>
-                      </a:solidFill>
-                    </a:ln>
-                  </pic:spPr>
-                </pic:pic>
-              </a:graphicData>
-            </a:graphic>
-          </wp:inline>
-        </w:drawing>
+          <w:lang w:val="ru-RU" w:eastAsia="ru-RU"/>
+        </w:rPr>
+        <w:t>Рисунок 2.</w:t>
+      </w:r>
+      <w:r>
+        <w:rPr>
+          <w:lang w:val="ru-RU" w:eastAsia="ru-RU"/>
+        </w:rPr>
+        <w:t>1</w:t>
+      </w:r>
+      <w:r>
+        <w:rPr>
+          <w:lang w:val="ru-RU" w:eastAsia="ru-RU"/>
+        </w:rPr>
+        <w:t xml:space="preserve"> – </w:t>
+      </w:r>
+      <w:r>
+        <w:rPr>
+          <w:lang w:val="ru-RU" w:eastAsia="ru-RU"/>
+        </w:rPr>
+        <w:t>Время вычисления хеша в тиках</w:t>
       </w:r>
     </w:p>
     <w:p>
       <w:pPr>
-        <w:spacing w:before="280" w:after="280"/>
-        <w:ind w:firstLine="0"/>
-        <w:jc w:val="center"/>
+        <w:spacing w:after="0"/>
+        <w:rPr>
+          <w:lang w:val="ru-RU" w:eastAsia="ru-RU"/>
+        </w:rPr>
+      </w:pPr>
+      <w:r>
+        <w:rPr>
+          <w:lang w:val="ru-RU" w:eastAsia="ru-RU"/>
+        </w:rPr>
+        <w:t xml:space="preserve">Как видно из графика, не в зависимости от длины входного сообщения, время вычисления хеша всегда примерно одинаковое – примерно 45 тысяч тиков для </w:t>
+      </w:r>
+      <w:r>
         <w:rPr>
           <w:lang w:val="en-US" w:eastAsia="ru-RU"/>
         </w:rPr>
-      </w:pPr>
-      <w:r>
-        <w:rPr>
-          <w:lang w:val="ru-RU" w:eastAsia="ru-RU"/>
-        </w:rPr>
-        <w:t>Рисунок 1.</w:t>
-      </w:r>
-      <w:r>
-        <w:rPr>
-          <w:lang w:val="ru-RU" w:eastAsia="ru-RU"/>
-        </w:rPr>
-        <w:t>2</w:t>
-      </w:r>
-      <w:r>
-        <w:rPr>
-          <w:lang w:val="ru-RU" w:eastAsia="ru-RU"/>
-        </w:rPr>
-        <w:t xml:space="preserve"> – </w:t>
-      </w:r>
-      <w:r>
-        <w:rPr>
-          <w:lang w:val="ru-RU" w:eastAsia="ru-RU"/>
-        </w:rPr>
-        <w:t xml:space="preserve">Функция расшифрования алгоритмом </w:t>
+        <w:t>SHA-1</w:t>
+      </w:r>
+      <w:r>
+        <w:rPr>
+          <w:lang w:val="ru-RU" w:eastAsia="ru-RU"/>
+        </w:rPr>
+        <w:t xml:space="preserve"> и порядка </w:t>
+      </w:r>
+      <w:r>
+        <w:rPr>
+          <w:lang w:val="ru-RU" w:eastAsia="ru-RU"/>
+        </w:rPr>
+        <w:t>3</w:t>
+      </w:r>
+      <w:bookmarkStart w:id="1" w:name="_GoBack"/>
+      <w:bookmarkEnd w:id="1"/>
+      <w:r>
+        <w:rPr>
+          <w:lang w:val="ru-RU" w:eastAsia="ru-RU"/>
+        </w:rPr>
+        <w:t xml:space="preserve"> тысяч тиков для </w:t>
       </w:r>
       <w:r>
         <w:rPr>
           <w:lang w:val="en-US" w:eastAsia="ru-RU"/>
         </w:rPr>
-        <w:t>RSA</w:t>
+        <w:t>MD5</w:t>
+      </w:r>
+      <w:r>
+        <w:rPr>
+          <w:lang w:val="ru-RU" w:eastAsia="ru-RU"/>
+        </w:rPr>
+        <w:t xml:space="preserve">, что соотносится с теоретическими предположениями, так как длина хеша в </w:t>
+      </w:r>
+      <w:r>
+        <w:rPr>
+          <w:lang w:val="en-US" w:eastAsia="ru-RU"/>
+        </w:rPr>
+        <w:t xml:space="preserve">SHA-1 </w:t>
+      </w:r>
+      <w:r>
+        <w:rPr>
+          <w:lang w:val="ru-RU" w:eastAsia="ru-RU"/>
+        </w:rPr>
+        <w:t xml:space="preserve">равна 160 битам, а в </w:t>
+      </w:r>
+      <w:r>
+        <w:rPr>
+          <w:lang w:val="en-US" w:eastAsia="ru-RU"/>
+        </w:rPr>
+        <w:t xml:space="preserve">MD5 – </w:t>
+      </w:r>
+      <w:r>
+        <w:rPr>
+          <w:lang w:val="ru-RU" w:eastAsia="ru-RU"/>
+        </w:rPr>
+        <w:t>128 битам.</w:t>
       </w:r>
     </w:p>
     <w:p>
@@ -1181,1151 +897,109 @@
         <w:rPr>
           <w:lang w:val="ru-RU" w:eastAsia="ru-RU"/>
         </w:rPr>
-        <w:t>Алгоритм Эль-Гамаля</w:t>
+        <w:lastRenderedPageBreak/>
+        <w:t>Вывод</w:t>
       </w:r>
     </w:p>
     <w:p>
       <w:pPr>
-        <w:spacing w:after="0"/>
-        <w:rPr>
-          <w:lang w:eastAsia="ru-RU"/>
-        </w:rPr>
-      </w:pPr>
-      <w:r>
-        <w:rPr>
-          <w:lang w:eastAsia="ru-RU"/>
-        </w:rPr>
-        <w:t xml:space="preserve">Генерация ключевой информации. Выбирается простое число </w:t>
-      </w:r>
-      <w:r>
-        <w:rPr>
-          <w:i/>
-          <w:iCs/>
-          <w:lang w:eastAsia="ru-RU"/>
-        </w:rPr>
-        <w:t>р</w:t>
-      </w:r>
-      <w:r>
-        <w:rPr>
-          <w:lang w:eastAsia="ru-RU"/>
-        </w:rPr>
-        <w:t>. Выбирается число (</w:t>
-      </w:r>
-      <w:r>
-        <w:rPr>
-          <w:i/>
-          <w:lang w:eastAsia="ru-RU"/>
-        </w:rPr>
-        <w:t>g</w:t>
-      </w:r>
-      <w:r>
-        <w:rPr>
-          <w:lang w:eastAsia="ru-RU"/>
-        </w:rPr>
-        <w:t xml:space="preserve">, </w:t>
-      </w:r>
-      <w:r>
-        <w:rPr>
-          <w:i/>
-          <w:lang w:eastAsia="ru-RU"/>
-        </w:rPr>
-        <w:t>g</w:t>
-      </w:r>
-      <w:r>
-        <w:rPr>
-          <w:lang w:eastAsia="ru-RU"/>
-        </w:rPr>
-        <w:t xml:space="preserve"> &lt; </w:t>
-      </w:r>
-      <w:r>
-        <w:rPr>
-          <w:i/>
-          <w:lang w:eastAsia="ru-RU"/>
-        </w:rPr>
-        <w:t>p</w:t>
-      </w:r>
-      <w:r>
-        <w:rPr>
-          <w:lang w:eastAsia="ru-RU"/>
-        </w:rPr>
-        <w:t xml:space="preserve">), являющееся первообразным корнем числа </w:t>
-      </w:r>
-      <w:r>
-        <w:rPr>
-          <w:i/>
-          <w:iCs/>
-          <w:lang w:eastAsia="ru-RU"/>
-        </w:rPr>
-        <w:t>р</w:t>
-      </w:r>
-      <w:r>
-        <w:rPr>
-          <w:lang w:eastAsia="ru-RU"/>
-        </w:rPr>
-        <w:t xml:space="preserve"> – очень важный элемент с точки зрения безопасности алгоритм</w:t>
-      </w:r>
-      <w:r>
-        <w:rPr>
-          <w:lang w:val="ru-RU" w:eastAsia="ru-RU"/>
-        </w:rPr>
-        <w:t>а</w:t>
-      </w:r>
-      <w:r>
-        <w:rPr>
-          <w:lang w:eastAsia="ru-RU"/>
-        </w:rPr>
-        <w:t xml:space="preserve">. Далее выбирается число </w:t>
-      </w:r>
-      <w:r>
-        <w:rPr>
-          <w:i/>
-          <w:iCs/>
-          <w:lang w:eastAsia="ru-RU"/>
-        </w:rPr>
-        <w:t>х</w:t>
-      </w:r>
-      <w:r>
-        <w:rPr>
-          <w:lang w:eastAsia="ru-RU"/>
-        </w:rPr>
-        <w:t xml:space="preserve"> (</w:t>
-      </w:r>
-      <w:r>
-        <w:rPr>
-          <w:i/>
-          <w:iCs/>
-          <w:lang w:eastAsia="ru-RU"/>
-        </w:rPr>
-        <w:t>х</w:t>
-      </w:r>
-      <w:r>
-        <w:rPr>
-          <w:lang w:eastAsia="ru-RU"/>
-        </w:rPr>
-        <w:t xml:space="preserve"> &lt; </w:t>
-      </w:r>
-      <w:r>
-        <w:rPr>
-          <w:i/>
-          <w:lang w:eastAsia="ru-RU"/>
-        </w:rPr>
-        <w:t>p</w:t>
-      </w:r>
-      <w:r>
-        <w:rPr>
-          <w:lang w:eastAsia="ru-RU"/>
-        </w:rPr>
-        <w:t>) и вычисляется последний компонент ключевой информации:</w:t>
-      </w:r>
-    </w:p>
-    <w:p>
-      <w:pPr>
-        <w:spacing w:after="80"/>
-        <w:ind w:firstLine="0"/>
-        <w:jc w:val="center"/>
-        <w:rPr>
-          <w:lang w:val="ru-RU" w:eastAsia="ru-RU"/>
-        </w:rPr>
-      </w:pPr>
-      <w:r>
-        <w:rPr>
-          <w:noProof/>
-        </w:rPr>
-        <w:drawing>
-          <wp:inline distT="0" distB="0" distL="0" distR="0" wp14:anchorId="05A8D23D" wp14:editId="511ED575">
-            <wp:extent cx="4454956" cy="273345"/>
-            <wp:effectExtent l="0" t="0" r="3175" b="0"/>
-            <wp:docPr id="10" name="Рисунок 10"/>
-            <wp:cNvGraphicFramePr>
-              <a:graphicFrameLocks xmlns:a="http://schemas.openxmlformats.org/drawingml/2006/main" noChangeAspect="1"/>
-            </wp:cNvGraphicFramePr>
-            <a:graphic xmlns:a="http://schemas.openxmlformats.org/drawingml/2006/main">
-              <a:graphicData uri="http://schemas.openxmlformats.org/drawingml/2006/picture">
-                <pic:pic xmlns:pic="http://schemas.openxmlformats.org/drawingml/2006/picture">
-                  <pic:nvPicPr>
-                    <pic:cNvPr id="1" name=""/>
-                    <pic:cNvPicPr/>
-                  </pic:nvPicPr>
-                  <pic:blipFill>
-                    <a:blip r:embed="rId13"/>
-                    <a:stretch>
-                      <a:fillRect/>
-                    </a:stretch>
-                  </pic:blipFill>
-                  <pic:spPr>
-                    <a:xfrm>
-                      <a:off x="0" y="0"/>
-                      <a:ext cx="4585660" cy="281365"/>
-                    </a:xfrm>
-                    <a:prstGeom prst="rect">
-                      <a:avLst/>
-                    </a:prstGeom>
-                  </pic:spPr>
-                </pic:pic>
-              </a:graphicData>
-            </a:graphic>
-          </wp:inline>
-        </w:drawing>
-      </w:r>
-    </w:p>
-    <w:p>
-      <w:pPr>
-        <w:rPr>
-          <w:lang w:val="ru-RU" w:eastAsia="ru-RU"/>
-        </w:rPr>
-      </w:pPr>
-      <w:r>
-        <w:rPr>
-          <w:lang w:eastAsia="ru-RU"/>
-        </w:rPr>
-        <w:t xml:space="preserve">Владельцу сформированной ключевой информации, состоящей из 4 чисел, может посылаться некоторый шифртекст, созданный с использованием открытого ключа получателя: </w:t>
-      </w:r>
-      <w:r>
-        <w:rPr>
-          <w:i/>
-          <w:lang w:eastAsia="ru-RU"/>
-        </w:rPr>
-        <w:t>p</w:t>
-      </w:r>
-      <w:r>
-        <w:rPr>
-          <w:lang w:eastAsia="ru-RU"/>
-        </w:rPr>
-        <w:t xml:space="preserve">, </w:t>
-      </w:r>
-      <w:r>
-        <w:rPr>
-          <w:i/>
-          <w:lang w:eastAsia="ru-RU"/>
-        </w:rPr>
-        <w:t>g</w:t>
-      </w:r>
-      <w:r>
-        <w:rPr>
-          <w:lang w:eastAsia="ru-RU"/>
-        </w:rPr>
-        <w:t xml:space="preserve">, </w:t>
-      </w:r>
-      <w:r>
-        <w:rPr>
-          <w:i/>
-          <w:lang w:eastAsia="ru-RU"/>
-        </w:rPr>
-        <w:t>y</w:t>
-      </w:r>
-      <w:r>
-        <w:rPr>
-          <w:lang w:eastAsia="ru-RU"/>
-        </w:rPr>
-        <w:t xml:space="preserve">. Расшифрование шифртекста получатель производит своим тайным ключом: </w:t>
-      </w:r>
-      <w:r>
-        <w:rPr>
-          <w:i/>
-          <w:lang w:eastAsia="ru-RU"/>
-        </w:rPr>
-        <w:t>p</w:t>
-      </w:r>
-      <w:r>
-        <w:rPr>
-          <w:lang w:eastAsia="ru-RU"/>
-        </w:rPr>
-        <w:t xml:space="preserve">, </w:t>
-      </w:r>
-      <w:r>
-        <w:rPr>
-          <w:i/>
-          <w:lang w:eastAsia="ru-RU"/>
-        </w:rPr>
-        <w:t>g</w:t>
-      </w:r>
-      <w:r>
-        <w:rPr>
-          <w:lang w:eastAsia="ru-RU"/>
-        </w:rPr>
-        <w:t xml:space="preserve">, </w:t>
-      </w:r>
-      <w:r>
-        <w:rPr>
-          <w:i/>
-          <w:iCs/>
-          <w:lang w:eastAsia="ru-RU"/>
-        </w:rPr>
-        <w:t>х</w:t>
-      </w:r>
-      <w:r>
-        <w:rPr>
-          <w:lang w:eastAsia="ru-RU"/>
-        </w:rPr>
-        <w:t xml:space="preserve">. Как видим, на самом деле тайным является лишь одно число (как и в RSA): </w:t>
-      </w:r>
-      <w:r>
-        <w:rPr>
-          <w:i/>
-          <w:iCs/>
-          <w:lang w:eastAsia="ru-RU"/>
-        </w:rPr>
-        <w:t>х</w:t>
-      </w:r>
-      <w:r>
-        <w:rPr>
-          <w:lang w:eastAsia="ru-RU"/>
-        </w:rPr>
-        <w:t>.</w:t>
-      </w:r>
-    </w:p>
-    <w:p>
-      <w:pPr>
-        <w:pStyle w:val="1"/>
-        <w:numPr>
-          <w:ilvl w:val="0"/>
-          <w:numId w:val="21"/>
-        </w:numPr>
-        <w:ind w:left="0" w:firstLine="709"/>
-        <w:rPr>
-          <w:lang w:val="ru-RU" w:eastAsia="ru-RU"/>
-        </w:rPr>
-      </w:pPr>
-      <w:r>
-        <w:rPr>
-          <w:lang w:val="ru-RU" w:eastAsia="ru-RU"/>
-        </w:rPr>
-        <w:t>Зашифрование алгоритмом Эль-Гамаля</w:t>
-      </w:r>
-    </w:p>
-    <w:p>
-      <w:pPr>
-        <w:rPr>
-          <w:lang w:val="ru-RU" w:eastAsia="ru-RU"/>
-        </w:rPr>
-      </w:pPr>
-      <w:r>
-        <w:rPr>
-          <w:lang w:val="ru-RU" w:eastAsia="ru-RU"/>
-        </w:rPr>
-        <w:t>Для зашифрования алгоритмом Эль-Гамаля реализован код функции, представленной на рисунке 2.1.</w:t>
-      </w:r>
-    </w:p>
-    <w:p>
-      <w:pPr>
-        <w:spacing w:before="280" w:after="280"/>
-        <w:ind w:firstLine="0"/>
-        <w:rPr>
-          <w:lang w:val="ru-RU" w:eastAsia="ru-RU"/>
-        </w:rPr>
-      </w:pPr>
-      <w:r>
-        <w:rPr>
-          <w:noProof/>
-        </w:rPr>
-        <w:lastRenderedPageBreak/>
-        <w:drawing>
-          <wp:inline distT="0" distB="0" distL="0" distR="0" wp14:anchorId="3DD2E117" wp14:editId="77EB3B11">
-            <wp:extent cx="5940425" cy="3185795"/>
-            <wp:effectExtent l="19050" t="19050" r="22225" b="14605"/>
-            <wp:docPr id="14" name="Рисунок 14"/>
-            <wp:cNvGraphicFramePr>
-              <a:graphicFrameLocks xmlns:a="http://schemas.openxmlformats.org/drawingml/2006/main" noChangeAspect="1"/>
-            </wp:cNvGraphicFramePr>
-            <a:graphic xmlns:a="http://schemas.openxmlformats.org/drawingml/2006/main">
-              <a:graphicData uri="http://schemas.openxmlformats.org/drawingml/2006/picture">
-                <pic:pic xmlns:pic="http://schemas.openxmlformats.org/drawingml/2006/picture">
-                  <pic:nvPicPr>
-                    <pic:cNvPr id="1" name=""/>
-                    <pic:cNvPicPr/>
-                  </pic:nvPicPr>
-                  <pic:blipFill>
-                    <a:blip r:embed="rId14"/>
-                    <a:stretch>
-                      <a:fillRect/>
-                    </a:stretch>
-                  </pic:blipFill>
-                  <pic:spPr>
-                    <a:xfrm>
-                      <a:off x="0" y="0"/>
-                      <a:ext cx="5940425" cy="3185795"/>
-                    </a:xfrm>
-                    <a:prstGeom prst="rect">
-                      <a:avLst/>
-                    </a:prstGeom>
-                    <a:ln w="12700">
-                      <a:solidFill>
-                        <a:schemeClr val="tx1"/>
-                      </a:solidFill>
-                    </a:ln>
-                  </pic:spPr>
-                </pic:pic>
-              </a:graphicData>
-            </a:graphic>
-          </wp:inline>
-        </w:drawing>
-      </w:r>
-    </w:p>
-    <w:p>
-      <w:pPr>
-        <w:ind w:firstLine="142"/>
-        <w:jc w:val="center"/>
-        <w:rPr>
-          <w:lang w:val="ru-RU" w:eastAsia="ru-RU"/>
-        </w:rPr>
-      </w:pPr>
-      <w:r>
-        <w:rPr>
-          <w:lang w:val="ru-RU" w:eastAsia="ru-RU"/>
-        </w:rPr>
-        <w:t>Рисунок 2.1 – Функция зашифрования алгоритмом Эль-Гамаля</w:t>
-      </w:r>
-    </w:p>
-    <w:p>
-      <w:pPr>
-        <w:pStyle w:val="1"/>
-        <w:numPr>
-          <w:ilvl w:val="0"/>
-          <w:numId w:val="22"/>
-        </w:numPr>
-        <w:ind w:hanging="720"/>
-        <w:rPr>
-          <w:lang w:val="ru-RU" w:eastAsia="ru-RU"/>
-        </w:rPr>
-      </w:pPr>
-      <w:r>
-        <w:rPr>
-          <w:lang w:val="ru-RU" w:eastAsia="ru-RU"/>
-        </w:rPr>
-        <w:t>Расшифрование алгоритмом Эль-Гамаля</w:t>
-      </w:r>
-    </w:p>
-    <w:p>
-      <w:pPr>
-        <w:rPr>
-          <w:lang w:val="ru-RU" w:eastAsia="ru-RU"/>
-        </w:rPr>
-      </w:pPr>
-      <w:r>
-        <w:rPr>
-          <w:lang w:val="ru-RU" w:eastAsia="ru-RU"/>
-        </w:rPr>
-        <w:t>Для расшифрования реализована следующая функция, представленная на рисунке 2.2.</w:t>
-      </w:r>
-    </w:p>
-    <w:p>
-      <w:pPr>
-        <w:spacing w:before="280" w:after="280"/>
-        <w:ind w:firstLine="0"/>
-        <w:rPr>
-          <w:lang w:val="ru-RU" w:eastAsia="ru-RU"/>
-        </w:rPr>
-      </w:pPr>
-      <w:r>
-        <w:rPr>
-          <w:noProof/>
-        </w:rPr>
-        <w:drawing>
-          <wp:inline distT="0" distB="0" distL="0" distR="0" wp14:anchorId="658FBC26" wp14:editId="22F5CF25">
-            <wp:extent cx="5940425" cy="2183130"/>
-            <wp:effectExtent l="19050" t="19050" r="22225" b="26670"/>
-            <wp:docPr id="18" name="Рисунок 18"/>
-            <wp:cNvGraphicFramePr>
-              <a:graphicFrameLocks xmlns:a="http://schemas.openxmlformats.org/drawingml/2006/main" noChangeAspect="1"/>
-            </wp:cNvGraphicFramePr>
-            <a:graphic xmlns:a="http://schemas.openxmlformats.org/drawingml/2006/main">
-              <a:graphicData uri="http://schemas.openxmlformats.org/drawingml/2006/picture">
-                <pic:pic xmlns:pic="http://schemas.openxmlformats.org/drawingml/2006/picture">
-                  <pic:nvPicPr>
-                    <pic:cNvPr id="1" name=""/>
-                    <pic:cNvPicPr/>
-                  </pic:nvPicPr>
-                  <pic:blipFill>
-                    <a:blip r:embed="rId15"/>
-                    <a:stretch>
-                      <a:fillRect/>
-                    </a:stretch>
-                  </pic:blipFill>
-                  <pic:spPr>
-                    <a:xfrm>
-                      <a:off x="0" y="0"/>
-                      <a:ext cx="5940425" cy="2183130"/>
-                    </a:xfrm>
-                    <a:prstGeom prst="rect">
-                      <a:avLst/>
-                    </a:prstGeom>
-                    <a:ln w="12700">
-                      <a:solidFill>
-                        <a:schemeClr val="tx1"/>
-                      </a:solidFill>
-                    </a:ln>
-                  </pic:spPr>
-                </pic:pic>
-              </a:graphicData>
-            </a:graphic>
-          </wp:inline>
-        </w:drawing>
-      </w:r>
-    </w:p>
-    <w:p>
-      <w:pPr>
-        <w:ind w:firstLine="0"/>
-        <w:jc w:val="center"/>
-        <w:rPr>
-          <w:lang w:val="ru-RU" w:eastAsia="ru-RU"/>
-        </w:rPr>
-      </w:pPr>
-      <w:r>
-        <w:rPr>
-          <w:lang w:val="ru-RU" w:eastAsia="ru-RU"/>
-        </w:rPr>
-        <w:t>Рисунок 2.2 – Функция расшифрования алгоритмом Эль-Гамаля</w:t>
-      </w:r>
-    </w:p>
-    <w:p>
-      <w:pPr>
-        <w:pStyle w:val="1"/>
-        <w:numPr>
-          <w:ilvl w:val="0"/>
-          <w:numId w:val="12"/>
-        </w:numPr>
-        <w:ind w:left="0" w:firstLine="709"/>
+        <w:rPr>
+          <w:lang w:val="ru-RU" w:eastAsia="ru-RU"/>
+        </w:rPr>
+      </w:pPr>
+      <w:r>
+        <w:rPr>
+          <w:lang w:val="ru-RU" w:eastAsia="ru-RU"/>
+        </w:rPr>
+        <w:t xml:space="preserve">В данный лабораторной работе были </w:t>
+      </w:r>
+      <w:r>
+        <w:rPr>
+          <w:lang w:val="ru-RU" w:eastAsia="ru-RU"/>
+        </w:rPr>
+        <w:t>изучен</w:t>
+      </w:r>
+      <w:r>
+        <w:rPr>
+          <w:lang w:val="ru-RU" w:eastAsia="ru-RU"/>
+        </w:rPr>
+        <w:t>ы</w:t>
+      </w:r>
+      <w:r>
+        <w:rPr>
+          <w:lang w:val="ru-RU" w:eastAsia="ru-RU"/>
+        </w:rPr>
+        <w:t xml:space="preserve"> и приобретен</w:t>
+      </w:r>
+      <w:r>
+        <w:rPr>
+          <w:lang w:val="ru-RU" w:eastAsia="ru-RU"/>
+        </w:rPr>
+        <w:t>ы</w:t>
+      </w:r>
+      <w:r>
+        <w:rPr>
+          <w:lang w:val="ru-RU" w:eastAsia="ru-RU"/>
+        </w:rPr>
+        <w:t xml:space="preserve"> практически</w:t>
+      </w:r>
+      <w:r>
+        <w:rPr>
+          <w:lang w:val="ru-RU" w:eastAsia="ru-RU"/>
+        </w:rPr>
+        <w:t>е</w:t>
+      </w:r>
+      <w:r>
+        <w:rPr>
+          <w:lang w:val="ru-RU" w:eastAsia="ru-RU"/>
+        </w:rPr>
+        <w:t xml:space="preserve"> навык</w:t>
+      </w:r>
+      <w:r>
+        <w:rPr>
+          <w:lang w:val="ru-RU" w:eastAsia="ru-RU"/>
+        </w:rPr>
+        <w:t>и</w:t>
+      </w:r>
+      <w:r>
+        <w:rPr>
+          <w:lang w:val="ru-RU" w:eastAsia="ru-RU"/>
+        </w:rPr>
+        <w:t xml:space="preserve"> </w:t>
+      </w:r>
+      <w:r>
+        <w:rPr>
+          <w:lang w:val="ru-RU" w:eastAsia="ru-RU"/>
+        </w:rPr>
+        <w:t>реализации и использования в криптографии</w:t>
+      </w:r>
+      <w:r>
+        <w:rPr>
+          <w:lang w:val="ru-RU" w:eastAsia="ru-RU"/>
+        </w:rPr>
+        <w:t xml:space="preserve"> алгоритмов хеширования </w:t>
+      </w:r>
+      <w:r>
         <w:rPr>
           <w:lang w:val="en-US" w:eastAsia="ru-RU"/>
         </w:rPr>
-      </w:pPr>
-      <w:r>
-        <w:rPr>
-          <w:lang w:val="ru-RU" w:eastAsia="ru-RU"/>
-        </w:rPr>
-        <w:t xml:space="preserve">Зависимость высчитывания параметра </w:t>
+        <w:t xml:space="preserve">SHA-1 </w:t>
+      </w:r>
+      <w:r>
+        <w:rPr>
+          <w:lang w:val="ru-RU" w:eastAsia="ru-RU"/>
+        </w:rPr>
+        <w:t xml:space="preserve">и </w:t>
       </w:r>
       <w:r>
         <w:rPr>
           <w:lang w:val="en-US" w:eastAsia="ru-RU"/>
         </w:rPr>
-        <w:t>y</w:t>
-      </w:r>
-    </w:p>
-    <w:p>
-      <w:pPr>
-        <w:rPr>
-          <w:lang w:val="ru-RU" w:eastAsia="ru-RU"/>
-        </w:rPr>
-      </w:pPr>
-      <w:r>
-        <w:rPr>
-          <w:lang w:val="ru-RU" w:eastAsia="ru-RU"/>
-        </w:rPr>
-        <w:t xml:space="preserve">Необходимо вычислить скорость вычисления параметра </w:t>
-      </w:r>
-      <w:r>
-        <w:rPr>
-          <w:i/>
-          <w:iCs/>
-          <w:lang w:val="en-US" w:eastAsia="ru-RU"/>
-        </w:rPr>
-        <w:t>y</w:t>
-      </w:r>
-      <w:r>
-        <w:rPr>
-          <w:i/>
-          <w:iCs/>
-          <w:lang w:val="ru-RU" w:eastAsia="ru-RU"/>
-        </w:rPr>
-        <w:t xml:space="preserve"> </w:t>
-      </w:r>
-      <w:r>
-        <w:rPr>
-          <w:lang w:val="ru-RU" w:eastAsia="ru-RU"/>
-        </w:rPr>
-        <w:t>в данном соотношении:</w:t>
-      </w:r>
-    </w:p>
-    <w:p>
-      <w:pPr>
-        <w:ind w:firstLine="0"/>
-        <w:jc w:val="center"/>
-        <w:rPr>
-          <w:lang w:val="ru-RU" w:eastAsia="ru-RU"/>
-        </w:rPr>
-      </w:pPr>
-      <w:r>
-        <w:rPr>
-          <w:noProof/>
-        </w:rPr>
-        <w:drawing>
-          <wp:inline distT="0" distB="0" distL="0" distR="0" wp14:anchorId="7B96A80C" wp14:editId="6D332D76">
-            <wp:extent cx="4888121" cy="329184"/>
-            <wp:effectExtent l="0" t="0" r="0" b="0"/>
-            <wp:docPr id="6" name="Рисунок 6"/>
-            <wp:cNvGraphicFramePr>
-              <a:graphicFrameLocks xmlns:a="http://schemas.openxmlformats.org/drawingml/2006/main" noChangeAspect="1"/>
-            </wp:cNvGraphicFramePr>
-            <a:graphic xmlns:a="http://schemas.openxmlformats.org/drawingml/2006/main">
-              <a:graphicData uri="http://schemas.openxmlformats.org/drawingml/2006/picture">
-                <pic:pic xmlns:pic="http://schemas.openxmlformats.org/drawingml/2006/picture">
-                  <pic:nvPicPr>
-                    <pic:cNvPr id="1" name=""/>
-                    <pic:cNvPicPr/>
-                  </pic:nvPicPr>
-                  <pic:blipFill>
-                    <a:blip r:embed="rId16"/>
-                    <a:stretch>
-                      <a:fillRect/>
-                    </a:stretch>
-                  </pic:blipFill>
-                  <pic:spPr>
-                    <a:xfrm>
-                      <a:off x="0" y="0"/>
-                      <a:ext cx="5151036" cy="346890"/>
-                    </a:xfrm>
-                    <a:prstGeom prst="rect">
-                      <a:avLst/>
-                    </a:prstGeom>
-                  </pic:spPr>
-                </pic:pic>
-              </a:graphicData>
-            </a:graphic>
-          </wp:inline>
-        </w:drawing>
-      </w:r>
-    </w:p>
-    <w:p>
-      <w:pPr>
-        <w:spacing w:before="280" w:after="280"/>
-        <w:rPr>
-          <w:noProof/>
-          <w:lang w:val="ru-RU"/>
-        </w:rPr>
-      </w:pPr>
-      <w:r>
-        <w:rPr>
-          <w:noProof/>
-          <w:lang w:val="ru-RU"/>
-        </w:rPr>
-        <w:lastRenderedPageBreak/>
-        <w:t xml:space="preserve">В качестве </w:t>
-      </w:r>
-      <w:r>
-        <w:rPr>
-          <w:i/>
-          <w:iCs/>
-          <w:noProof/>
-          <w:lang w:val="en-US"/>
-        </w:rPr>
-        <w:t>x</w:t>
-      </w:r>
-      <w:r>
-        <w:rPr>
-          <w:noProof/>
-          <w:lang w:val="en-US"/>
-        </w:rPr>
-        <w:t xml:space="preserve"> </w:t>
-      </w:r>
-      <w:r>
-        <w:rPr>
-          <w:noProof/>
-          <w:lang w:val="ru-RU"/>
-        </w:rPr>
-        <w:t xml:space="preserve">пологаются числа от 100 тысяч до 1 миллиона, </w:t>
-      </w:r>
-      <w:r>
-        <w:rPr>
-          <w:noProof/>
-          <w:lang w:val="ru-RU"/>
-        </w:rPr>
-        <w:t xml:space="preserve">в качестве </w:t>
-      </w:r>
-      <w:r>
-        <w:rPr>
-          <w:i/>
-          <w:iCs/>
-          <w:noProof/>
-          <w:lang w:val="en-US"/>
-        </w:rPr>
-        <w:t>n</w:t>
-      </w:r>
-      <w:r>
-        <w:rPr>
-          <w:noProof/>
-          <w:lang w:val="en-US"/>
-        </w:rPr>
-        <w:t xml:space="preserve"> – </w:t>
-      </w:r>
-      <w:r>
-        <w:rPr>
-          <w:noProof/>
-          <w:lang w:val="ru-RU"/>
-        </w:rPr>
-        <w:t xml:space="preserve">некоторое 1024-битное число, в качестве </w:t>
-      </w:r>
-      <w:r>
-        <w:rPr>
-          <w:i/>
-          <w:iCs/>
-          <w:noProof/>
-          <w:lang w:val="en-US"/>
-        </w:rPr>
-        <w:t>a</w:t>
-      </w:r>
-      <w:r>
-        <w:rPr>
-          <w:noProof/>
-          <w:lang w:val="ru-RU"/>
-        </w:rPr>
-        <w:t xml:space="preserve"> – некоторое дробное число. График зависимости представлен на рисунке 3.1.</w:t>
-      </w:r>
-    </w:p>
-    <w:p>
-      <w:pPr>
-        <w:spacing w:before="280" w:after="280"/>
-        <w:rPr>
-          <w:lang w:val="ru-RU" w:eastAsia="ru-RU"/>
-        </w:rPr>
-      </w:pPr>
-      <w:r>
-        <w:rPr>
-          <w:noProof/>
-        </w:rPr>
-        <w:drawing>
-          <wp:inline distT="0" distB="0" distL="0" distR="0" wp14:anchorId="2201785B" wp14:editId="6DEE5991">
-            <wp:extent cx="5285232" cy="2260983"/>
-            <wp:effectExtent l="19050" t="19050" r="10795" b="25400"/>
-            <wp:docPr id="3" name="Рисунок 3"/>
-            <wp:cNvGraphicFramePr>
-              <a:graphicFrameLocks xmlns:a="http://schemas.openxmlformats.org/drawingml/2006/main" noChangeAspect="1"/>
-            </wp:cNvGraphicFramePr>
-            <a:graphic xmlns:a="http://schemas.openxmlformats.org/drawingml/2006/main">
-              <a:graphicData uri="http://schemas.openxmlformats.org/drawingml/2006/picture">
-                <pic:pic xmlns:pic="http://schemas.openxmlformats.org/drawingml/2006/picture">
-                  <pic:nvPicPr>
-                    <pic:cNvPr id="1" name=""/>
-                    <pic:cNvPicPr/>
-                  </pic:nvPicPr>
-                  <pic:blipFill>
-                    <a:blip r:embed="rId17"/>
-                    <a:stretch>
-                      <a:fillRect/>
-                    </a:stretch>
-                  </pic:blipFill>
-                  <pic:spPr>
-                    <a:xfrm>
-                      <a:off x="0" y="0"/>
-                      <a:ext cx="5300780" cy="2267634"/>
-                    </a:xfrm>
-                    <a:prstGeom prst="rect">
-                      <a:avLst/>
-                    </a:prstGeom>
-                    <a:ln w="12700">
-                      <a:solidFill>
-                        <a:schemeClr val="tx1"/>
-                      </a:solidFill>
-                    </a:ln>
-                  </pic:spPr>
-                </pic:pic>
-              </a:graphicData>
-            </a:graphic>
-          </wp:inline>
-        </w:drawing>
-      </w:r>
-    </w:p>
-    <w:p>
-      <w:pPr>
-        <w:spacing w:before="280" w:after="280"/>
-        <w:jc w:val="center"/>
-        <w:rPr>
-          <w:lang w:val="ru-RU" w:eastAsia="ru-RU"/>
-        </w:rPr>
-      </w:pPr>
-      <w:r>
-        <w:rPr>
-          <w:lang w:val="ru-RU" w:eastAsia="ru-RU"/>
-        </w:rPr>
-        <w:t xml:space="preserve">Рисунок 3.1 – График скорости вычисления </w:t>
-      </w:r>
-      <w:r>
-        <w:rPr>
-          <w:i/>
-          <w:iCs/>
-          <w:lang w:val="en-US" w:eastAsia="ru-RU"/>
-        </w:rPr>
-        <w:t>y</w:t>
-      </w:r>
-    </w:p>
-    <w:p>
-      <w:pPr>
-        <w:pStyle w:val="1"/>
-        <w:numPr>
-          <w:ilvl w:val="0"/>
-          <w:numId w:val="12"/>
-        </w:numPr>
-        <w:ind w:left="0" w:firstLine="709"/>
-        <w:rPr>
-          <w:lang w:val="ru-RU" w:eastAsia="ru-RU"/>
-        </w:rPr>
-      </w:pPr>
-      <w:r>
-        <w:rPr>
-          <w:lang w:val="ru-RU" w:eastAsia="ru-RU"/>
-        </w:rPr>
-        <w:t xml:space="preserve">Сравнение алгоритмов </w:t>
-      </w:r>
-      <w:r>
-        <w:rPr>
-          <w:lang w:val="en-US" w:eastAsia="ru-RU"/>
-        </w:rPr>
-        <w:t xml:space="preserve">RSA </w:t>
-      </w:r>
-      <w:r>
-        <w:rPr>
-          <w:lang w:val="ru-RU" w:eastAsia="ru-RU"/>
-        </w:rPr>
-        <w:t>и Эль-Гамаля</w:t>
-      </w:r>
-    </w:p>
-    <w:p>
-      <w:pPr>
-        <w:rPr>
-          <w:lang w:val="ru-RU" w:eastAsia="ru-RU"/>
-        </w:rPr>
-      </w:pPr>
-      <w:r>
-        <w:rPr>
-          <w:lang w:val="ru-RU" w:eastAsia="ru-RU"/>
-        </w:rPr>
-        <w:t xml:space="preserve">На рисунке 4.1. представлен график сравнения скорости зашифрования и расшифрования в </w:t>
-      </w:r>
-      <w:r>
-        <w:rPr>
-          <w:lang w:val="en-US" w:eastAsia="ru-RU"/>
-        </w:rPr>
-        <w:t xml:space="preserve">RSA </w:t>
-      </w:r>
-      <w:r>
-        <w:rPr>
-          <w:lang w:val="ru-RU" w:eastAsia="ru-RU"/>
-        </w:rPr>
-        <w:t xml:space="preserve">и алгоритме Эль-Гамаля при примерно одинаковых ключах и при длине сообщения от 10 до 500 символов. </w:t>
-      </w:r>
-      <w:r>
-        <w:rPr>
-          <w:lang w:val="ru-RU" w:eastAsia="ru-RU"/>
-        </w:rPr>
-        <w:t>Время измеряется в тиках процессора.</w:t>
-      </w:r>
-    </w:p>
-    <w:p>
-      <w:pPr>
-        <w:spacing w:before="280"/>
-        <w:ind w:firstLine="0"/>
-        <w:jc w:val="center"/>
-        <w:rPr>
-          <w:lang w:val="ru-RU" w:eastAsia="ru-RU"/>
-        </w:rPr>
-      </w:pPr>
-      <w:r>
-        <w:rPr>
-          <w:noProof/>
-        </w:rPr>
-        <w:drawing>
-          <wp:inline distT="0" distB="0" distL="0" distR="0" wp14:anchorId="353D6520" wp14:editId="0F5D5B90">
-            <wp:extent cx="5114286" cy="3085714"/>
-            <wp:effectExtent l="0" t="0" r="0" b="635"/>
-            <wp:docPr id="12" name="Рисунок 12"/>
-            <wp:cNvGraphicFramePr>
-              <a:graphicFrameLocks xmlns:a="http://schemas.openxmlformats.org/drawingml/2006/main" noChangeAspect="1"/>
-            </wp:cNvGraphicFramePr>
-            <a:graphic xmlns:a="http://schemas.openxmlformats.org/drawingml/2006/main">
-              <a:graphicData uri="http://schemas.openxmlformats.org/drawingml/2006/picture">
-                <pic:pic xmlns:pic="http://schemas.openxmlformats.org/drawingml/2006/picture">
-                  <pic:nvPicPr>
-                    <pic:cNvPr id="1" name=""/>
-                    <pic:cNvPicPr/>
-                  </pic:nvPicPr>
-                  <pic:blipFill>
-                    <a:blip r:embed="rId18"/>
-                    <a:stretch>
-                      <a:fillRect/>
-                    </a:stretch>
-                  </pic:blipFill>
-                  <pic:spPr>
-                    <a:xfrm>
-                      <a:off x="0" y="0"/>
-                      <a:ext cx="5114286" cy="3085714"/>
-                    </a:xfrm>
-                    <a:prstGeom prst="rect">
-                      <a:avLst/>
-                    </a:prstGeom>
-                  </pic:spPr>
-                </pic:pic>
-              </a:graphicData>
-            </a:graphic>
-          </wp:inline>
-        </w:drawing>
-      </w:r>
-    </w:p>
-    <w:p>
-      <w:pPr>
-        <w:spacing w:before="280" w:after="280"/>
-        <w:ind w:firstLine="0"/>
-        <w:jc w:val="center"/>
-        <w:rPr>
-          <w:lang w:val="ru-RU" w:eastAsia="ru-RU"/>
-        </w:rPr>
-      </w:pPr>
-      <w:r>
-        <w:rPr>
-          <w:lang w:val="ru-RU" w:eastAsia="ru-RU"/>
-        </w:rPr>
-        <w:t>Рисунок 4.1 – График сравнения скорости алгоритмов</w:t>
-      </w:r>
-    </w:p>
-    <w:p>
-      <w:pPr>
-        <w:spacing w:before="280" w:after="280"/>
-        <w:rPr>
-          <w:lang w:val="ru-RU" w:eastAsia="ru-RU"/>
-        </w:rPr>
-      </w:pPr>
-      <w:r>
-        <w:rPr>
-          <w:lang w:val="ru-RU" w:eastAsia="ru-RU"/>
-        </w:rPr>
-        <w:lastRenderedPageBreak/>
-        <w:t xml:space="preserve">Как видно из графика, </w:t>
-      </w:r>
-      <w:r>
-        <w:rPr>
-          <w:lang w:val="ru-RU" w:eastAsia="ru-RU"/>
-        </w:rPr>
-        <w:t xml:space="preserve">при малых значениях входных текстов (примерно 100 символов) скорость выполнения алгоритма </w:t>
-      </w:r>
-      <w:r>
-        <w:rPr>
-          <w:lang w:val="en-US" w:eastAsia="ru-RU"/>
-        </w:rPr>
-        <w:t xml:space="preserve">RSA </w:t>
-      </w:r>
-      <w:r>
-        <w:rPr>
-          <w:lang w:val="ru-RU" w:eastAsia="ru-RU"/>
-        </w:rPr>
-        <w:t>сильно падает, что связано с тем, что значение ключа остается большим. Алгоритм же Эль-Гамаля показывает примерно линейную зависимость.</w:t>
-      </w:r>
-    </w:p>
-    <w:p>
-      <w:pPr>
-        <w:spacing w:before="280" w:after="280"/>
-        <w:rPr>
-          <w:lang w:val="ru-RU" w:eastAsia="ru-RU"/>
-        </w:rPr>
-      </w:pPr>
-      <w:r>
-        <w:rPr>
-          <w:lang w:val="ru-RU" w:eastAsia="ru-RU"/>
-        </w:rPr>
-        <w:t xml:space="preserve">В сравнении объемов шифротекстов </w:t>
-      </w:r>
-      <w:r>
-        <w:rPr>
-          <w:lang w:val="en-US" w:eastAsia="ru-RU"/>
-        </w:rPr>
-        <w:t xml:space="preserve">RSA </w:t>
-      </w:r>
-      <w:r>
-        <w:rPr>
-          <w:lang w:val="ru-RU" w:eastAsia="ru-RU"/>
-        </w:rPr>
-        <w:t xml:space="preserve">и Эль-Гамаля получилось, что длина шифротекста </w:t>
-      </w:r>
-      <w:r>
-        <w:rPr>
-          <w:lang w:val="en-US" w:eastAsia="ru-RU"/>
-        </w:rPr>
-        <w:t xml:space="preserve">RSA </w:t>
-      </w:r>
-      <w:r>
-        <w:rPr>
-          <w:lang w:val="ru-RU" w:eastAsia="ru-RU"/>
-        </w:rPr>
-        <w:t>при длине ключа равной 4096 бит, равна 257. Длина же шифротекста в алгоритме Эль-Гамаля в два раза больше, чем длина открытого текста. График сравнения представлен на рисунке 4.2.</w:t>
-      </w:r>
-    </w:p>
-    <w:p>
-      <w:pPr>
-        <w:spacing w:before="280" w:after="280"/>
-        <w:ind w:firstLine="0"/>
-        <w:jc w:val="center"/>
-        <w:rPr>
-          <w:lang w:val="ru-RU" w:eastAsia="ru-RU"/>
-        </w:rPr>
-      </w:pPr>
-      <w:r>
-        <w:rPr>
-          <w:noProof/>
-        </w:rPr>
-        <w:drawing>
-          <wp:inline distT="0" distB="0" distL="0" distR="0" wp14:anchorId="6B031C15" wp14:editId="3C16525C">
-            <wp:extent cx="5133333" cy="3057143"/>
-            <wp:effectExtent l="19050" t="19050" r="10795" b="10160"/>
-            <wp:docPr id="13" name="Рисунок 13"/>
-            <wp:cNvGraphicFramePr>
-              <a:graphicFrameLocks xmlns:a="http://schemas.openxmlformats.org/drawingml/2006/main" noChangeAspect="1"/>
-            </wp:cNvGraphicFramePr>
-            <a:graphic xmlns:a="http://schemas.openxmlformats.org/drawingml/2006/main">
-              <a:graphicData uri="http://schemas.openxmlformats.org/drawingml/2006/picture">
-                <pic:pic xmlns:pic="http://schemas.openxmlformats.org/drawingml/2006/picture">
-                  <pic:nvPicPr>
-                    <pic:cNvPr id="1" name=""/>
-                    <pic:cNvPicPr/>
-                  </pic:nvPicPr>
-                  <pic:blipFill>
-                    <a:blip r:embed="rId19"/>
-                    <a:stretch>
-                      <a:fillRect/>
-                    </a:stretch>
-                  </pic:blipFill>
-                  <pic:spPr>
-                    <a:xfrm>
-                      <a:off x="0" y="0"/>
-                      <a:ext cx="5133333" cy="3057143"/>
-                    </a:xfrm>
-                    <a:prstGeom prst="rect">
-                      <a:avLst/>
-                    </a:prstGeom>
-                    <a:ln w="12700">
-                      <a:solidFill>
-                        <a:schemeClr val="tx1"/>
-                      </a:solidFill>
-                    </a:ln>
-                  </pic:spPr>
-                </pic:pic>
-              </a:graphicData>
-            </a:graphic>
-          </wp:inline>
-        </w:drawing>
-      </w:r>
-    </w:p>
-    <w:p>
-      <w:pPr>
-        <w:spacing w:before="280" w:after="280"/>
-        <w:ind w:firstLine="0"/>
-        <w:jc w:val="center"/>
-        <w:rPr>
-          <w:lang w:val="ru-RU" w:eastAsia="ru-RU"/>
-        </w:rPr>
-      </w:pPr>
-      <w:r>
-        <w:rPr>
-          <w:lang w:val="ru-RU" w:eastAsia="ru-RU"/>
-        </w:rPr>
-        <w:t>Рисунок 4.2 – Сравнение объемов шифротекстов</w:t>
-      </w:r>
-      <w:bookmarkStart w:id="1" w:name="_GoBack"/>
-      <w:bookmarkEnd w:id="1"/>
-    </w:p>
-    <w:p>
-      <w:pPr>
-        <w:pStyle w:val="1"/>
-        <w:numPr>
-          <w:ilvl w:val="0"/>
-          <w:numId w:val="12"/>
-        </w:numPr>
-        <w:ind w:left="0" w:firstLine="709"/>
-        <w:rPr>
-          <w:lang w:val="ru-RU" w:eastAsia="ru-RU"/>
-        </w:rPr>
-      </w:pPr>
-      <w:r>
-        <w:rPr>
-          <w:lang w:val="ru-RU" w:eastAsia="ru-RU"/>
-        </w:rPr>
-        <w:t>Вывод</w:t>
-      </w:r>
-    </w:p>
-    <w:p>
-      <w:pPr>
-        <w:rPr>
-          <w:lang w:val="ru-RU" w:eastAsia="ru-RU"/>
-        </w:rPr>
-      </w:pPr>
-      <w:r>
-        <w:rPr>
-          <w:lang w:val="ru-RU" w:eastAsia="ru-RU"/>
-        </w:rPr>
-        <w:t xml:space="preserve">В данный лабораторной работе были </w:t>
-      </w:r>
-      <w:r>
-        <w:rPr>
-          <w:lang w:val="ru-RU" w:eastAsia="ru-RU"/>
-        </w:rPr>
-        <w:t>изучен</w:t>
-      </w:r>
-      <w:r>
-        <w:rPr>
-          <w:lang w:val="ru-RU" w:eastAsia="ru-RU"/>
-        </w:rPr>
-        <w:t>ы</w:t>
-      </w:r>
-      <w:r>
-        <w:rPr>
-          <w:lang w:val="ru-RU" w:eastAsia="ru-RU"/>
-        </w:rPr>
-        <w:t xml:space="preserve"> и приобретен</w:t>
-      </w:r>
-      <w:r>
-        <w:rPr>
-          <w:lang w:val="ru-RU" w:eastAsia="ru-RU"/>
-        </w:rPr>
-        <w:t>ы</w:t>
-      </w:r>
-      <w:r>
-        <w:rPr>
-          <w:lang w:val="ru-RU" w:eastAsia="ru-RU"/>
-        </w:rPr>
-        <w:t xml:space="preserve"> практически</w:t>
-      </w:r>
-      <w:r>
-        <w:rPr>
-          <w:lang w:val="ru-RU" w:eastAsia="ru-RU"/>
-        </w:rPr>
-        <w:t>е</w:t>
-      </w:r>
-      <w:r>
-        <w:rPr>
-          <w:lang w:val="ru-RU" w:eastAsia="ru-RU"/>
-        </w:rPr>
-        <w:t xml:space="preserve"> навык</w:t>
-      </w:r>
-      <w:r>
-        <w:rPr>
-          <w:lang w:val="ru-RU" w:eastAsia="ru-RU"/>
-        </w:rPr>
-        <w:t>и</w:t>
-      </w:r>
-      <w:r>
-        <w:rPr>
-          <w:lang w:val="ru-RU" w:eastAsia="ru-RU"/>
-        </w:rPr>
-        <w:t xml:space="preserve"> разр</w:t>
-      </w:r>
-      <w:r>
-        <w:rPr>
-          <w:lang w:val="ru-RU" w:eastAsia="ru-RU"/>
-        </w:rPr>
-        <w:t>а</w:t>
-      </w:r>
-      <w:r>
-        <w:rPr>
-          <w:lang w:val="ru-RU" w:eastAsia="ru-RU"/>
-        </w:rPr>
-        <w:t xml:space="preserve">ботки и использования </w:t>
-      </w:r>
-      <w:r>
-        <w:rPr>
-          <w:lang w:val="ru-RU" w:eastAsia="ru-RU"/>
-        </w:rPr>
-        <w:t>приложений для реализации асимметричных шифров RSA и Эль-Гамаля.</w:t>
+        <w:t>MD5.</w:t>
       </w:r>
     </w:p>
     <w:sectPr>
-      <w:footerReference w:type="default" r:id="rId20"/>
+      <w:footerReference w:type="default" r:id="rId11"/>
       <w:pgSz w:w="11906" w:h="16838"/>
       <w:pgMar w:top="1134" w:right="850" w:bottom="1134" w:left="1701" w:header="708" w:footer="708" w:gutter="0"/>
       <w:cols w:space="708"/>
@@ -4179,6 +2853,119 @@
     </w:lvl>
   </w:abstractNum>
   <w:abstractNum w:abstractNumId="19" w15:restartNumberingAfterBreak="0">
+    <w:nsid w:val="62B61D50"/>
+    <w:multiLevelType w:val="hybridMultilevel"/>
+    <w:tmpl w:val="6B96D348"/>
+    <w:lvl w:ilvl="0" w:tplc="18582622">
+      <w:start w:val="1"/>
+      <w:numFmt w:val="bullet"/>
+      <w:lvlText w:val=""/>
+      <w:lvlJc w:val="left"/>
+      <w:pPr>
+        <w:ind w:left="720" w:hanging="360"/>
+      </w:pPr>
+      <w:rPr>
+        <w:rFonts w:ascii="Symbol" w:hAnsi="Symbol" w:hint="default"/>
+      </w:rPr>
+    </w:lvl>
+    <w:lvl w:ilvl="1" w:tplc="20000003" w:tentative="1">
+      <w:start w:val="1"/>
+      <w:numFmt w:val="bullet"/>
+      <w:lvlText w:val="o"/>
+      <w:lvlJc w:val="left"/>
+      <w:pPr>
+        <w:ind w:left="1440" w:hanging="360"/>
+      </w:pPr>
+      <w:rPr>
+        <w:rFonts w:ascii="Courier New" w:hAnsi="Courier New" w:cs="Courier New" w:hint="default"/>
+      </w:rPr>
+    </w:lvl>
+    <w:lvl w:ilvl="2" w:tplc="20000005" w:tentative="1">
+      <w:start w:val="1"/>
+      <w:numFmt w:val="bullet"/>
+      <w:lvlText w:val=""/>
+      <w:lvlJc w:val="left"/>
+      <w:pPr>
+        <w:ind w:left="2160" w:hanging="360"/>
+      </w:pPr>
+      <w:rPr>
+        <w:rFonts w:ascii="Wingdings" w:hAnsi="Wingdings" w:hint="default"/>
+      </w:rPr>
+    </w:lvl>
+    <w:lvl w:ilvl="3" w:tplc="20000001" w:tentative="1">
+      <w:start w:val="1"/>
+      <w:numFmt w:val="bullet"/>
+      <w:lvlText w:val=""/>
+      <w:lvlJc w:val="left"/>
+      <w:pPr>
+        <w:ind w:left="2880" w:hanging="360"/>
+      </w:pPr>
+      <w:rPr>
+        <w:rFonts w:ascii="Symbol" w:hAnsi="Symbol" w:hint="default"/>
+      </w:rPr>
+    </w:lvl>
+    <w:lvl w:ilvl="4" w:tplc="20000003" w:tentative="1">
+      <w:start w:val="1"/>
+      <w:numFmt w:val="bullet"/>
+      <w:lvlText w:val="o"/>
+      <w:lvlJc w:val="left"/>
+      <w:pPr>
+        <w:ind w:left="3600" w:hanging="360"/>
+      </w:pPr>
+      <w:rPr>
+        <w:rFonts w:ascii="Courier New" w:hAnsi="Courier New" w:cs="Courier New" w:hint="default"/>
+      </w:rPr>
+    </w:lvl>
+    <w:lvl w:ilvl="5" w:tplc="20000005" w:tentative="1">
+      <w:start w:val="1"/>
+      <w:numFmt w:val="bullet"/>
+      <w:lvlText w:val=""/>
+      <w:lvlJc w:val="left"/>
+      <w:pPr>
+        <w:ind w:left="4320" w:hanging="360"/>
+      </w:pPr>
+      <w:rPr>
+        <w:rFonts w:ascii="Wingdings" w:hAnsi="Wingdings" w:hint="default"/>
+      </w:rPr>
+    </w:lvl>
+    <w:lvl w:ilvl="6" w:tplc="20000001" w:tentative="1">
+      <w:start w:val="1"/>
+      <w:numFmt w:val="bullet"/>
+      <w:lvlText w:val=""/>
+      <w:lvlJc w:val="left"/>
+      <w:pPr>
+        <w:ind w:left="5040" w:hanging="360"/>
+      </w:pPr>
+      <w:rPr>
+        <w:rFonts w:ascii="Symbol" w:hAnsi="Symbol" w:hint="default"/>
+      </w:rPr>
+    </w:lvl>
+    <w:lvl w:ilvl="7" w:tplc="20000003" w:tentative="1">
+      <w:start w:val="1"/>
+      <w:numFmt w:val="bullet"/>
+      <w:lvlText w:val="o"/>
+      <w:lvlJc w:val="left"/>
+      <w:pPr>
+        <w:ind w:left="5760" w:hanging="360"/>
+      </w:pPr>
+      <w:rPr>
+        <w:rFonts w:ascii="Courier New" w:hAnsi="Courier New" w:cs="Courier New" w:hint="default"/>
+      </w:rPr>
+    </w:lvl>
+    <w:lvl w:ilvl="8" w:tplc="20000005" w:tentative="1">
+      <w:start w:val="1"/>
+      <w:numFmt w:val="bullet"/>
+      <w:lvlText w:val=""/>
+      <w:lvlJc w:val="left"/>
+      <w:pPr>
+        <w:ind w:left="6480" w:hanging="360"/>
+      </w:pPr>
+      <w:rPr>
+        <w:rFonts w:ascii="Wingdings" w:hAnsi="Wingdings" w:hint="default"/>
+      </w:rPr>
+    </w:lvl>
+  </w:abstractNum>
+  <w:abstractNum w:abstractNumId="20" w15:restartNumberingAfterBreak="0">
     <w:nsid w:val="645D1E42"/>
     <w:multiLevelType w:val="hybridMultilevel"/>
     <w:tmpl w:val="103875EA"/>
@@ -4291,7 +3078,7 @@
       </w:rPr>
     </w:lvl>
   </w:abstractNum>
-  <w:abstractNum w:abstractNumId="20" w15:restartNumberingAfterBreak="0">
+  <w:abstractNum w:abstractNumId="21" w15:restartNumberingAfterBreak="0">
     <w:nsid w:val="78D25802"/>
     <w:multiLevelType w:val="hybridMultilevel"/>
     <w:tmpl w:val="3172424C"/>
@@ -4404,7 +3191,7 @@
       </w:rPr>
     </w:lvl>
   </w:abstractNum>
-  <w:abstractNum w:abstractNumId="21" w15:restartNumberingAfterBreak="0">
+  <w:abstractNum w:abstractNumId="22" w15:restartNumberingAfterBreak="0">
     <w:nsid w:val="7E794E66"/>
     <w:multiLevelType w:val="hybridMultilevel"/>
     <w:tmpl w:val="589CD020"/>
@@ -4501,7 +3288,7 @@
     <w:abstractNumId w:val="10"/>
   </w:num>
   <w:num w:numId="3">
-    <w:abstractNumId w:val="21"/>
+    <w:abstractNumId w:val="22"/>
   </w:num>
   <w:num w:numId="4">
     <w:abstractNumId w:val="7"/>
@@ -4516,7 +3303,7 @@
     <w:abstractNumId w:val="8"/>
   </w:num>
   <w:num w:numId="8">
-    <w:abstractNumId w:val="19"/>
+    <w:abstractNumId w:val="20"/>
   </w:num>
   <w:num w:numId="9">
     <w:abstractNumId w:val="2"/>
@@ -4546,7 +3333,7 @@
     <w:abstractNumId w:val="14"/>
   </w:num>
   <w:num w:numId="18">
-    <w:abstractNumId w:val="20"/>
+    <w:abstractNumId w:val="21"/>
   </w:num>
   <w:num w:numId="19">
     <w:abstractNumId w:val="12"/>
@@ -4559,6 +3346,9 @@
   </w:num>
   <w:num w:numId="22">
     <w:abstractNumId w:val="4"/>
+  </w:num>
+  <w:num w:numId="23">
+    <w:abstractNumId w:val="19"/>
   </w:num>
   <w:numIdMacAtCleanup w:val="3"/>
 </w:numbering>
@@ -4966,7 +3756,7 @@
     <w:name w:val="Normal"/>
     <w:aliases w:val="БУКВЫ"/>
     <w:qFormat/>
-    <w:rsid w:val="00B2152F"/>
+    <w:rsid w:val="00C956EB"/>
     <w:pPr>
       <w:spacing w:line="240" w:lineRule="auto"/>
     </w:pPr>
@@ -4996,7 +3786,6 @@
   <w:style w:type="character" w:default="1" w:styleId="a0">
     <w:name w:val="Default Paragraph Font"/>
     <w:uiPriority w:val="1"/>
-    <w:semiHidden/>
     <w:unhideWhenUsed/>
   </w:style>
   <w:style w:type="table" w:default="1" w:styleId="a1">
@@ -5638,7 +4427,7 @@
 </file>
 
 <file path=customXml/itemProps1.xml><?xml version="1.0" encoding="utf-8"?>
-<ds:datastoreItem xmlns:ds="http://schemas.openxmlformats.org/officeDocument/2006/customXml" ds:itemID="{090F9B32-0D7B-4216-AC37-C392FAB1CCF0}">
+<ds:datastoreItem xmlns:ds="http://schemas.openxmlformats.org/officeDocument/2006/customXml" ds:itemID="{72E7F195-9004-41C3-9594-9D81F7615DDD}">
   <ds:schemaRefs>
     <ds:schemaRef ds:uri="http://schemas.openxmlformats.org/officeDocument/2006/bibliography"/>
   </ds:schemaRefs>

</xml_diff>

<commit_message>
Lab13 task 1.1 completed
</commit_message>
<xml_diff>
--- a/KMZI_Lab11/Отчет КМЗИ 11.docx
+++ b/KMZI_Lab11/Отчет КМЗИ 11.docx
@@ -235,7 +235,15 @@
         <w:rPr>
           <w:lang w:eastAsia="ru-RU"/>
         </w:rPr>
-        <w:t xml:space="preserve">Базовые алгоритмы обоих рассматриваемых семейств (MD и SHA) условно можно разделить на 5 стадий: </w:t>
+        <w:t>Базовые алгоритмы обоих рассматриваемых семейств (MD и SHA) условно можно раздели</w:t>
+      </w:r>
+      <w:bookmarkStart w:id="1" w:name="_GoBack"/>
+      <w:bookmarkEnd w:id="1"/>
+      <w:r>
+        <w:rPr>
+          <w:lang w:eastAsia="ru-RU"/>
+        </w:rPr>
+        <w:t xml:space="preserve">ть на 5 стадий: </w:t>
       </w:r>
     </w:p>
     <w:p>
@@ -547,19 +555,7 @@
         <w:rPr>
           <w:lang w:val="ru-RU" w:eastAsia="ru-RU"/>
         </w:rPr>
-        <w:t xml:space="preserve">Аналогично, код функции для </w:t>
-      </w:r>
-      <w:r>
-        <w:rPr>
-          <w:lang w:val="ru-RU" w:eastAsia="ru-RU"/>
-        </w:rPr>
-        <w:t>вычисления хеша на основе алгоритма</w:t>
-      </w:r>
-      <w:r>
-        <w:rPr>
-          <w:lang w:val="ru-RU" w:eastAsia="ru-RU"/>
-        </w:rPr>
-        <w:t xml:space="preserve"> </w:t>
+        <w:t xml:space="preserve">Аналогично, код функции для вычисления хеша на основе алгоритма </w:t>
       </w:r>
       <w:r>
         <w:rPr>
@@ -643,19 +639,7 @@
         <w:rPr>
           <w:lang w:val="ru-RU" w:eastAsia="ru-RU"/>
         </w:rPr>
-        <w:t>Рисунок 1.</w:t>
-      </w:r>
-      <w:r>
-        <w:rPr>
-          <w:lang w:val="ru-RU" w:eastAsia="ru-RU"/>
-        </w:rPr>
-        <w:t>2</w:t>
-      </w:r>
-      <w:r>
-        <w:rPr>
-          <w:lang w:val="ru-RU" w:eastAsia="ru-RU"/>
-        </w:rPr>
-        <w:t xml:space="preserve"> – Код функции вычисления хеша на основе алгоритма </w:t>
+        <w:t xml:space="preserve">Рисунок 1.2 – Код функции вычисления хеша на основе алгоритма </w:t>
       </w:r>
       <w:r>
         <w:rPr>
@@ -836,8 +820,6 @@
         </w:rPr>
         <w:t>3</w:t>
       </w:r>
-      <w:bookmarkStart w:id="1" w:name="_GoBack"/>
-      <w:bookmarkEnd w:id="1"/>
       <w:r>
         <w:rPr>
           <w:lang w:val="ru-RU" w:eastAsia="ru-RU"/>
@@ -2855,10 +2837,11 @@
   <w:abstractNum w:abstractNumId="19" w15:restartNumberingAfterBreak="0">
     <w:nsid w:val="62B61D50"/>
     <w:multiLevelType w:val="hybridMultilevel"/>
-    <w:tmpl w:val="6B96D348"/>
-    <w:lvl w:ilvl="0" w:tplc="18582622">
+    <w:tmpl w:val="AFBE90A6"/>
+    <w:lvl w:ilvl="0" w:tplc="5F944662">
       <w:start w:val="1"/>
       <w:numFmt w:val="bullet"/>
+      <w:suff w:val="space"/>
       <w:lvlText w:val=""/>
       <w:lvlJc w:val="left"/>
       <w:pPr>
@@ -3786,6 +3769,7 @@
   <w:style w:type="character" w:default="1" w:styleId="a0">
     <w:name w:val="Default Paragraph Font"/>
     <w:uiPriority w:val="1"/>
+    <w:semiHidden/>
     <w:unhideWhenUsed/>
   </w:style>
   <w:style w:type="table" w:default="1" w:styleId="a1">
@@ -4427,7 +4411,7 @@
 </file>
 
 <file path=customXml/itemProps1.xml><?xml version="1.0" encoding="utf-8"?>
-<ds:datastoreItem xmlns:ds="http://schemas.openxmlformats.org/officeDocument/2006/customXml" ds:itemID="{72E7F195-9004-41C3-9594-9D81F7615DDD}">
+<ds:datastoreItem xmlns:ds="http://schemas.openxmlformats.org/officeDocument/2006/customXml" ds:itemID="{2B854B12-9CE0-4BE0-8B5F-F6BB7E73F8E9}">
   <ds:schemaRefs>
     <ds:schemaRef ds:uri="http://schemas.openxmlformats.org/officeDocument/2006/bibliography"/>
   </ds:schemaRefs>

</xml_diff>